<commit_message>
Actualizacion Cabecera matriz trazabilidad
</commit_message>
<xml_diff>
--- a/Proyecto/GeoP_Producto_Matriz_Trazabilidad.docx
+++ b/Proyecto/GeoP_Producto_Matriz_Trazabilidad.docx
@@ -76,6 +76,7 @@
                     <w:dataBinding w:prefixMappings="xmlns:ns0='http://schemas.openxmlformats.org/package/2006/metadata/core-properties' xmlns:ns1='http://purl.org/dc/elements/1.1/'" w:xpath="/ns0:coreProperties[1]/ns1:title[1]" w:storeItemID="{6C3C8BC8-F283-45AE-878A-BAB7291924A1}"/>
                     <w:text/>
                   </w:sdtPr>
+                  <w:sdtEndPr/>
                   <w:sdtContent>
                     <w:r>
                       <w:rPr>
@@ -142,6 +143,7 @@
                     <w:calendar w:val="gregorian"/>
                   </w:date>
                 </w:sdtPr>
+                <w:sdtEndPr/>
                 <w:sdtContent>
                   <w:p>
                     <w:pPr>
@@ -172,12 +174,10 @@
               <w:sdtPr>
                 <w:alias w:val="Descripción breve"/>
                 <w:id w:val="276713183"/>
-                <w:placeholder>
-                  <w:docPart w:val="3A66395497794B20B01E6F872AB795AA"/>
-                </w:placeholder>
                 <w:dataBinding w:prefixMappings="xmlns:ns0='http://schemas.microsoft.com/office/2006/coverPageProps'" w:xpath="/ns0:CoverPageProperties[1]/ns0:Abstract[1]" w:storeItemID="{55AF091B-3C7A-41E3-B477-F2FDAA23CFDA}"/>
                 <w:text/>
               </w:sdtPr>
+              <w:sdtEndPr/>
               <w:sdtContent>
                 <w:tc>
                   <w:tcPr>
@@ -474,6 +474,7 @@
                 <w:dataBinding w:prefixMappings="xmlns:ns0='http://schemas.openxmlformats.org/package/2006/metadata/core-properties' xmlns:ns1='http://purl.org/dc/elements/1.1/'" w:xpath="/ns0:coreProperties[1]/ns1:title[1]" w:storeItemID="{6C3C8BC8-F283-45AE-878A-BAB7291924A1}"/>
                 <w:text/>
               </w:sdtPr>
+              <w:sdtEndPr/>
               <w:sdtContent>
                 <w:r>
                   <w:t>Geo Parking</w:t>
@@ -612,12 +613,10 @@
         </w:rPr>
         <w:t>Histórico de Versiones.</w:t>
       </w:r>
-      <w:bookmarkStart w:id="13" w:name="_GoBack"/>
       <w:bookmarkEnd w:id="9"/>
       <w:bookmarkEnd w:id="10"/>
       <w:bookmarkEnd w:id="11"/>
       <w:bookmarkEnd w:id="12"/>
-      <w:bookmarkEnd w:id="13"/>
     </w:p>
     <w:tbl>
       <w:tblPr>
@@ -933,6 +932,7 @@
           <w:docPartUnique/>
         </w:docPartObj>
       </w:sdtPr>
+      <w:sdtEndPr/>
       <w:sdtContent>
         <w:p>
           <w:pPr>
@@ -1357,14 +1357,14 @@
           <w:lang w:val="es-ES" w:eastAsia="es-AR"/>
         </w:rPr>
       </w:pPr>
-      <w:bookmarkStart w:id="14" w:name="_Toc411372591"/>
+      <w:bookmarkStart w:id="13" w:name="_Toc411372591"/>
       <w:r>
         <w:rPr>
           <w:lang w:val="es-ES" w:eastAsia="es-AR"/>
         </w:rPr>
         <w:t>MATRIZ DE TRAZABILIDAD</w:t>
       </w:r>
-      <w:bookmarkEnd w:id="14"/>
+      <w:bookmarkEnd w:id="13"/>
     </w:p>
     <w:p>
       <w:pPr>
@@ -1372,6 +1372,8 @@
           <w:lang w:val="es-ES" w:eastAsia="es-AR"/>
         </w:rPr>
       </w:pPr>
+      <w:bookmarkStart w:id="14" w:name="_GoBack"/>
+      <w:bookmarkEnd w:id="14"/>
     </w:p>
     <w:tbl>
       <w:tblPr>
@@ -1438,6 +1440,9 @@
             <w:r>
               <w:t>ENTIDADES</w:t>
             </w:r>
+            <w:r>
+              <w:t>/WIDGETS</w:t>
+            </w:r>
           </w:p>
         </w:tc>
         <w:tc>
@@ -1451,6 +1456,9 @@
             </w:pPr>
             <w:r>
               <w:t>GESTORES</w:t>
+            </w:r>
+            <w:r>
+              <w:t>/WIDGETS</w:t>
             </w:r>
           </w:p>
         </w:tc>
@@ -6552,6 +6560,7 @@
         <w:docPartUnique/>
       </w:docPartObj>
     </w:sdtPr>
+    <w:sdtEndPr/>
     <w:sdtContent>
       <w:p>
         <w:pPr>
@@ -6572,7 +6581,7 @@
             <w:noProof/>
             <w:lang w:val="es-ES"/>
           </w:rPr>
-          <w:t>2</w:t>
+          <w:t>5</w:t>
         </w:r>
         <w:r>
           <w:fldChar w:fldCharType="end"/>
@@ -6623,6 +6632,7 @@
       <w:dataBinding w:prefixMappings="xmlns:ns0='http://schemas.openxmlformats.org/package/2006/metadata/core-properties' xmlns:ns1='http://purl.org/dc/elements/1.1/'" w:xpath="/ns0:coreProperties[1]/ns1:subject[1]" w:storeItemID="{6C3C8BC8-F283-45AE-878A-BAB7291924A1}"/>
       <w:text/>
     </w:sdtPr>
+    <w:sdtEndPr/>
     <w:sdtContent>
       <w:p>
         <w:pPr>
@@ -10160,38 +10170,6 @@
         </w:p>
       </w:docPartBody>
     </w:docPart>
-    <w:docPart>
-      <w:docPartPr>
-        <w:name w:val="8950A8BB616A45D08C436E9D8DB2B507"/>
-        <w:category>
-          <w:name w:val="General"/>
-          <w:gallery w:val="placeholder"/>
-        </w:category>
-        <w:types>
-          <w:type w:val="bbPlcHdr"/>
-        </w:types>
-        <w:behaviors>
-          <w:behavior w:val="content"/>
-        </w:behaviors>
-        <w:guid w:val="{373BD556-B07B-43FC-A7B4-29677F917BB9}"/>
-      </w:docPartPr>
-      <w:docPartBody>
-        <w:p>
-          <w:pPr>
-            <w:pStyle w:val="8950A8BB616A45D08C436E9D8DB2B507"/>
-          </w:pPr>
-          <w:r>
-            <w:rPr>
-              <w:color w:val="4F81BD" w:themeColor="accent1"/>
-              <w:sz w:val="200"/>
-              <w:szCs w:val="200"/>
-              <w:lang w:val="es-ES"/>
-            </w:rPr>
-            <w:t>[Año]</w:t>
-          </w:r>
-        </w:p>
-      </w:docPartBody>
-    </w:docPart>
   </w:docParts>
 </w:glossaryDocument>
 </file>
@@ -10244,8 +10222,9 @@
     <w:panose1 w:val="020B0604030504040204"/>
     <w:charset w:val="00"/>
     <w:family w:val="swiss"/>
+    <w:notTrueType/>
     <w:pitch w:val="variable"/>
-    <w:sig w:usb0="E1002EFF" w:usb1="C000605B" w:usb2="00000029" w:usb3="00000000" w:csb0="000101FF" w:csb1="00000000"/>
+    <w:sig w:usb0="00000003" w:usb1="00000000" w:usb2="00000000" w:usb3="00000000" w:csb0="00000001" w:csb1="00000000"/>
   </w:font>
   <w:font w:name="Cambria">
     <w:panose1 w:val="02040503050406030204"/>
@@ -10274,6 +10253,7 @@
     <w:rsidRoot w:val="0048518C"/>
     <w:rsid w:val="003A7CF7"/>
     <w:rsid w:val="0048518C"/>
+    <w:rsid w:val="00CA3CF7"/>
   </w:rsids>
   <m:mathPr>
     <m:mathFont m:val="Cambria Math"/>
@@ -11001,7 +10981,7 @@
   <a:extraClrSchemeLst/>
   <a:extLst>
     <a:ext uri="{05A4C25C-085E-4340-85A3-A5531E510DB2}">
-      <thm15:themeFamily xmlns="" xmlns:thm15="http://schemas.microsoft.com/office/thememl/2012/main" name="Office Theme" id="{62F939B6-93AF-4DB8-9C6B-D6C7DFDC589F}" vid="{4A3C46E8-61CC-4603-A589-7422A47A8E4A}"/>
+      <thm15:themeFamily xmlns:thm15="http://schemas.microsoft.com/office/thememl/2012/main" xmlns="" name="Office Theme" id="{62F939B6-93AF-4DB8-9C6B-D6C7DFDC589F}" vid="{4A3C46E8-61CC-4603-A589-7422A47A8E4A}"/>
     </a:ext>
   </a:extLst>
 </a:theme>
@@ -11031,7 +11011,7 @@
 </file>
 
 <file path=customXml/itemProps2.xml><?xml version="1.0" encoding="utf-8"?>
-<ds:datastoreItem xmlns:ds="http://schemas.openxmlformats.org/officeDocument/2006/customXml" ds:itemID="{59AC996C-7D4B-4840-8102-0580047B50D8}">
+<ds:datastoreItem xmlns:ds="http://schemas.openxmlformats.org/officeDocument/2006/customXml" ds:itemID="{F32A742B-D3A8-4B54-A2CC-E716D187C660}">
   <ds:schemaRefs>
     <ds:schemaRef ds:uri="http://schemas.openxmlformats.org/officeDocument/2006/bibliography"/>
   </ds:schemaRefs>

</xml_diff>

<commit_message>
Actualizacion Matriz de trazabilidad
</commit_message>
<xml_diff>
--- a/Proyecto/GeoP_Producto_Matriz_Trazabilidad.docx
+++ b/Proyecto/GeoP_Producto_Matriz_Trazabilidad.docx
@@ -1372,8 +1372,6 @@
           <w:lang w:val="es-ES" w:eastAsia="es-AR"/>
         </w:rPr>
       </w:pPr>
-      <w:bookmarkStart w:id="14" w:name="_GoBack"/>
-      <w:bookmarkEnd w:id="14"/>
     </w:p>
     <w:tbl>
       <w:tblPr>
@@ -1488,6 +1486,9 @@
             <w:r>
               <w:t>PAGINAS</w:t>
             </w:r>
+            <w:r>
+              <w:t>/PAGE</w:t>
+            </w:r>
           </w:p>
         </w:tc>
         <w:tc>
@@ -1811,6 +1812,12 @@
                 <w:sz w:val="18"/>
               </w:rPr>
             </w:pPr>
+            <w:r>
+              <w:rPr>
+                <w:sz w:val="18"/>
+              </w:rPr>
+              <w:t>-</w:t>
+            </w:r>
           </w:p>
         </w:tc>
         <w:tc>
@@ -2212,6 +2219,12 @@
                 <w:sz w:val="18"/>
               </w:rPr>
             </w:pPr>
+            <w:r>
+              <w:rPr>
+                <w:sz w:val="18"/>
+              </w:rPr>
+              <w:t>-</w:t>
+            </w:r>
           </w:p>
         </w:tc>
         <w:tc>
@@ -3116,6 +3129,12 @@
                 <w:sz w:val="18"/>
               </w:rPr>
             </w:pPr>
+            <w:r>
+              <w:rPr>
+                <w:sz w:val="18"/>
+              </w:rPr>
+              <w:t>-</w:t>
+            </w:r>
           </w:p>
         </w:tc>
         <w:tc>
@@ -3123,6 +3142,75 @@
             <w:tcW w:w="3870" w:type="dxa"/>
             <w:vAlign w:val="center"/>
           </w:tcPr>
+          <w:p>
+            <w:pPr>
+              <w:spacing w:after="0" w:line="240" w:lineRule="auto"/>
+              <w:cnfStyle w:val="000000000000" w:firstRow="0" w:lastRow="0" w:firstColumn="0" w:lastColumn="0" w:oddVBand="0" w:evenVBand="0" w:oddHBand="0" w:evenHBand="0" w:firstRowFirstColumn="0" w:firstRowLastColumn="0" w:lastRowFirstColumn="0" w:lastRowLastColumn="0"/>
+              <w:rPr>
+                <w:sz w:val="18"/>
+              </w:rPr>
+            </w:pPr>
+            <w:r>
+              <w:rPr>
+                <w:sz w:val="18"/>
+                <w:u w:val="single"/>
+              </w:rPr>
+              <w:t>ModeloDeClases</w:t>
+            </w:r>
+            <w:r>
+              <w:rPr>
+                <w:sz w:val="18"/>
+                <w:u w:val="single"/>
+              </w:rPr>
+              <w:t>:</w:t>
+            </w:r>
+            <w:r>
+              <w:rPr>
+                <w:sz w:val="18"/>
+              </w:rPr>
+              <w:t xml:space="preserve"> </w:t>
+            </w:r>
+          </w:p>
+          <w:p>
+            <w:pPr>
+              <w:pStyle w:val="Prrafodelista"/>
+              <w:numPr>
+                <w:ilvl w:val="0"/>
+                <w:numId w:val="5"/>
+              </w:numPr>
+              <w:spacing w:after="0" w:line="240" w:lineRule="auto"/>
+              <w:cnfStyle w:val="000000000000" w:firstRow="0" w:lastRow="0" w:firstColumn="0" w:lastColumn="0" w:oddVBand="0" w:evenVBand="0" w:oddHBand="0" w:evenHBand="0" w:firstRowFirstColumn="0" w:firstRowLastColumn="0" w:lastRowFirstColumn="0" w:lastRowLastColumn="0"/>
+              <w:rPr>
+                <w:sz w:val="18"/>
+              </w:rPr>
+            </w:pPr>
+            <w:r>
+              <w:rPr>
+                <w:sz w:val="18"/>
+              </w:rPr>
+              <w:t>Clases de Negocio</w:t>
+            </w:r>
+          </w:p>
+          <w:p>
+            <w:pPr>
+              <w:pStyle w:val="Prrafodelista"/>
+              <w:numPr>
+                <w:ilvl w:val="0"/>
+                <w:numId w:val="5"/>
+              </w:numPr>
+              <w:spacing w:after="0" w:line="240" w:lineRule="auto"/>
+              <w:cnfStyle w:val="000000000000" w:firstRow="0" w:lastRow="0" w:firstColumn="0" w:lastColumn="0" w:oddVBand="0" w:evenVBand="0" w:oddHBand="0" w:evenHBand="0" w:firstRowFirstColumn="0" w:firstRowLastColumn="0" w:lastRowFirstColumn="0" w:lastRowLastColumn="0"/>
+              <w:rPr>
+                <w:sz w:val="18"/>
+              </w:rPr>
+            </w:pPr>
+            <w:r>
+              <w:rPr>
+                <w:sz w:val="18"/>
+              </w:rPr>
+              <w:t>Gestores</w:t>
+            </w:r>
+          </w:p>
           <w:p>
             <w:pPr>
               <w:spacing w:after="0" w:line="240" w:lineRule="auto"/>
@@ -3618,6 +3706,12 @@
                 <w:sz w:val="18"/>
               </w:rPr>
             </w:pPr>
+            <w:r>
+              <w:rPr>
+                <w:sz w:val="18"/>
+              </w:rPr>
+              <w:t>-</w:t>
+            </w:r>
           </w:p>
         </w:tc>
         <w:tc>
@@ -3634,6 +3728,12 @@
                 <w:sz w:val="18"/>
               </w:rPr>
             </w:pPr>
+            <w:r>
+              <w:rPr>
+                <w:sz w:val="18"/>
+              </w:rPr>
+              <w:t>-</w:t>
+            </w:r>
           </w:p>
         </w:tc>
         <w:tc>
@@ -3650,6 +3750,12 @@
                 <w:sz w:val="18"/>
               </w:rPr>
             </w:pPr>
+            <w:r>
+              <w:rPr>
+                <w:sz w:val="18"/>
+              </w:rPr>
+              <w:t>-</w:t>
+            </w:r>
           </w:p>
         </w:tc>
         <w:tc>
@@ -3666,6 +3772,12 @@
                 <w:sz w:val="18"/>
               </w:rPr>
             </w:pPr>
+            <w:r>
+              <w:rPr>
+                <w:sz w:val="18"/>
+              </w:rPr>
+              <w:t>-</w:t>
+            </w:r>
           </w:p>
         </w:tc>
         <w:tc>
@@ -3676,12 +3788,20 @@
           <w:p>
             <w:pPr>
               <w:spacing w:after="0" w:line="240" w:lineRule="auto"/>
+              <w:jc w:val="center"/>
               <w:cnfStyle w:val="000000000000" w:firstRow="0" w:lastRow="0" w:firstColumn="0" w:lastColumn="0" w:oddVBand="0" w:evenVBand="0" w:oddHBand="0" w:evenHBand="0" w:firstRowFirstColumn="0" w:firstRowLastColumn="0" w:lastRowFirstColumn="0" w:lastRowLastColumn="0"/>
               <w:rPr>
                 <w:color w:val="92D050"/>
                 <w:sz w:val="18"/>
               </w:rPr>
             </w:pPr>
+            <w:r>
+              <w:rPr>
+                <w:color w:val="92D050"/>
+                <w:sz w:val="18"/>
+              </w:rPr>
+              <w:t>-</w:t>
+            </w:r>
           </w:p>
         </w:tc>
       </w:tr>
@@ -3797,6 +3917,8 @@
                 <w:sz w:val="18"/>
               </w:rPr>
             </w:pPr>
+            <w:bookmarkStart w:id="14" w:name="_GoBack"/>
+            <w:bookmarkEnd w:id="14"/>
           </w:p>
         </w:tc>
         <w:tc>
@@ -4168,9 +4290,14 @@
               <w:cnfStyle w:val="000000100000" w:firstRow="0" w:lastRow="0" w:firstColumn="0" w:lastColumn="0" w:oddVBand="0" w:evenVBand="0" w:oddHBand="1" w:evenHBand="0" w:firstRowFirstColumn="0" w:firstRowLastColumn="0" w:lastRowFirstColumn="0" w:lastRowLastColumn="0"/>
               <w:rPr>
                 <w:sz w:val="18"/>
-                <w:lang w:val="es-419"/>
-              </w:rPr>
-            </w:pPr>
+              </w:rPr>
+            </w:pPr>
+            <w:r>
+              <w:rPr>
+                <w:sz w:val="18"/>
+              </w:rPr>
+              <w:t>-</w:t>
+            </w:r>
           </w:p>
         </w:tc>
         <w:tc>
@@ -4439,9 +4566,14 @@
               <w:cnfStyle w:val="000000000000" w:firstRow="0" w:lastRow="0" w:firstColumn="0" w:lastColumn="0" w:oddVBand="0" w:evenVBand="0" w:oddHBand="0" w:evenHBand="0" w:firstRowFirstColumn="0" w:firstRowLastColumn="0" w:lastRowFirstColumn="0" w:lastRowLastColumn="0"/>
               <w:rPr>
                 <w:sz w:val="18"/>
-                <w:lang w:val="es-419"/>
-              </w:rPr>
-            </w:pPr>
+              </w:rPr>
+            </w:pPr>
+            <w:r>
+              <w:rPr>
+                <w:sz w:val="18"/>
+              </w:rPr>
+              <w:t>-</w:t>
+            </w:r>
           </w:p>
         </w:tc>
         <w:tc>
@@ -4751,6 +4883,13 @@
                 <w:lang w:val="es-ES"/>
               </w:rPr>
             </w:pPr>
+            <w:r>
+              <w:rPr>
+                <w:sz w:val="18"/>
+                <w:lang w:val="es-ES"/>
+              </w:rPr>
+              <w:t>-</w:t>
+            </w:r>
           </w:p>
         </w:tc>
         <w:tc>
@@ -5160,7 +5299,6 @@
               <w:cnfStyle w:val="000000000000" w:firstRow="0" w:lastRow="0" w:firstColumn="0" w:lastColumn="0" w:oddVBand="0" w:evenVBand="0" w:oddHBand="0" w:evenHBand="0" w:firstRowFirstColumn="0" w:firstRowLastColumn="0" w:lastRowFirstColumn="0" w:lastRowLastColumn="0"/>
               <w:rPr>
                 <w:sz w:val="18"/>
-                <w:lang w:val="es-419"/>
               </w:rPr>
             </w:pPr>
           </w:p>
@@ -5337,9 +5475,14 @@
               <w:cnfStyle w:val="000000100000" w:firstRow="0" w:lastRow="0" w:firstColumn="0" w:lastColumn="0" w:oddVBand="0" w:evenVBand="0" w:oddHBand="1" w:evenHBand="0" w:firstRowFirstColumn="0" w:firstRowLastColumn="0" w:lastRowFirstColumn="0" w:lastRowLastColumn="0"/>
               <w:rPr>
                 <w:sz w:val="18"/>
-                <w:lang w:val="es-419"/>
-              </w:rPr>
-            </w:pPr>
+              </w:rPr>
+            </w:pPr>
+            <w:r>
+              <w:rPr>
+                <w:sz w:val="18"/>
+              </w:rPr>
+              <w:t>-</w:t>
+            </w:r>
           </w:p>
         </w:tc>
         <w:tc>
@@ -5375,6 +5518,109 @@
           </w:tcPr>
           <w:p>
             <w:pPr>
+              <w:spacing w:after="0" w:line="240" w:lineRule="auto"/>
+              <w:cnfStyle w:val="000000100000" w:firstRow="0" w:lastRow="0" w:firstColumn="0" w:lastColumn="0" w:oddVBand="0" w:evenVBand="0" w:oddHBand="1" w:evenHBand="0" w:firstRowFirstColumn="0" w:firstRowLastColumn="0" w:lastRowFirstColumn="0" w:lastRowLastColumn="0"/>
+              <w:rPr>
+                <w:sz w:val="18"/>
+              </w:rPr>
+            </w:pPr>
+            <w:r>
+              <w:rPr>
+                <w:sz w:val="18"/>
+                <w:u w:val="single"/>
+              </w:rPr>
+              <w:t>ModeloDeClases</w:t>
+            </w:r>
+            <w:r>
+              <w:rPr>
+                <w:sz w:val="18"/>
+                <w:u w:val="single"/>
+              </w:rPr>
+              <w:t>:</w:t>
+            </w:r>
+            <w:r>
+              <w:rPr>
+                <w:sz w:val="18"/>
+              </w:rPr>
+              <w:t xml:space="preserve"> </w:t>
+            </w:r>
+          </w:p>
+          <w:p>
+            <w:pPr>
+              <w:pStyle w:val="Prrafodelista"/>
+              <w:numPr>
+                <w:ilvl w:val="0"/>
+                <w:numId w:val="5"/>
+              </w:numPr>
+              <w:spacing w:after="0" w:line="240" w:lineRule="auto"/>
+              <w:cnfStyle w:val="000000100000" w:firstRow="0" w:lastRow="0" w:firstColumn="0" w:lastColumn="0" w:oddVBand="0" w:evenVBand="0" w:oddHBand="1" w:evenHBand="0" w:firstRowFirstColumn="0" w:firstRowLastColumn="0" w:lastRowFirstColumn="0" w:lastRowLastColumn="0"/>
+              <w:rPr>
+                <w:sz w:val="18"/>
+              </w:rPr>
+            </w:pPr>
+            <w:r>
+              <w:rPr>
+                <w:sz w:val="18"/>
+              </w:rPr>
+              <w:t>Clases de Negocio</w:t>
+            </w:r>
+          </w:p>
+          <w:p>
+            <w:pPr>
+              <w:pStyle w:val="Prrafodelista"/>
+              <w:numPr>
+                <w:ilvl w:val="0"/>
+                <w:numId w:val="5"/>
+              </w:numPr>
+              <w:spacing w:after="0" w:line="240" w:lineRule="auto"/>
+              <w:cnfStyle w:val="000000100000" w:firstRow="0" w:lastRow="0" w:firstColumn="0" w:lastColumn="0" w:oddVBand="0" w:evenVBand="0" w:oddHBand="1" w:evenHBand="0" w:firstRowFirstColumn="0" w:firstRowLastColumn="0" w:lastRowFirstColumn="0" w:lastRowLastColumn="0"/>
+              <w:rPr>
+                <w:sz w:val="18"/>
+              </w:rPr>
+            </w:pPr>
+            <w:r>
+              <w:rPr>
+                <w:sz w:val="18"/>
+              </w:rPr>
+              <w:t>Gestores</w:t>
+            </w:r>
+          </w:p>
+          <w:p>
+            <w:pPr>
+              <w:pStyle w:val="Prrafodelista"/>
+              <w:numPr>
+                <w:ilvl w:val="0"/>
+                <w:numId w:val="5"/>
+              </w:numPr>
+              <w:spacing w:after="0" w:line="240" w:lineRule="auto"/>
+              <w:cnfStyle w:val="000000100000" w:firstRow="0" w:lastRow="0" w:firstColumn="0" w:lastColumn="0" w:oddVBand="0" w:evenVBand="0" w:oddHBand="1" w:evenHBand="0" w:firstRowFirstColumn="0" w:firstRowLastColumn="0" w:lastRowFirstColumn="0" w:lastRowLastColumn="0"/>
+              <w:rPr>
+                <w:sz w:val="18"/>
+              </w:rPr>
+            </w:pPr>
+            <w:r>
+              <w:rPr>
+                <w:sz w:val="18"/>
+              </w:rPr>
+              <w:t>GestionarPermisosDeUSuarios</w:t>
+            </w:r>
+          </w:p>
+          <w:p>
+            <w:pPr>
+              <w:pStyle w:val="Prrafodelista"/>
+              <w:numPr>
+                <w:ilvl w:val="0"/>
+                <w:numId w:val="5"/>
+              </w:numPr>
+              <w:spacing w:after="0" w:line="240" w:lineRule="auto"/>
+              <w:cnfStyle w:val="000000100000" w:firstRow="0" w:lastRow="0" w:firstColumn="0" w:lastColumn="0" w:oddVBand="0" w:evenVBand="0" w:oddHBand="1" w:evenHBand="0" w:firstRowFirstColumn="0" w:firstRowLastColumn="0" w:lastRowFirstColumn="0" w:lastRowLastColumn="0"/>
+              <w:rPr>
+                <w:sz w:val="18"/>
+              </w:rPr>
+            </w:pPr>
+          </w:p>
+          <w:p>
+            <w:pPr>
               <w:pStyle w:val="Prrafodelista"/>
               <w:spacing w:after="0" w:line="240" w:lineRule="auto"/>
               <w:ind w:left="360"/>
@@ -5502,9 +5748,14 @@
               <w:cnfStyle w:val="000000000000" w:firstRow="0" w:lastRow="0" w:firstColumn="0" w:lastColumn="0" w:oddVBand="0" w:evenVBand="0" w:oddHBand="0" w:evenHBand="0" w:firstRowFirstColumn="0" w:firstRowLastColumn="0" w:lastRowFirstColumn="0" w:lastRowLastColumn="0"/>
               <w:rPr>
                 <w:sz w:val="18"/>
-                <w:lang w:val="es-419"/>
-              </w:rPr>
-            </w:pPr>
+              </w:rPr>
+            </w:pPr>
+            <w:r>
+              <w:rPr>
+                <w:sz w:val="18"/>
+              </w:rPr>
+              <w:t>-</w:t>
+            </w:r>
           </w:p>
         </w:tc>
         <w:tc>
@@ -5544,6 +5795,95 @@
               <w:spacing w:after="0" w:line="240" w:lineRule="auto"/>
               <w:cnfStyle w:val="000000000000" w:firstRow="0" w:lastRow="0" w:firstColumn="0" w:lastColumn="0" w:oddVBand="0" w:evenVBand="0" w:oddHBand="0" w:evenHBand="0" w:firstRowFirstColumn="0" w:firstRowLastColumn="0" w:lastRowFirstColumn="0" w:lastRowLastColumn="0"/>
               <w:rPr>
+                <w:sz w:val="18"/>
+              </w:rPr>
+            </w:pPr>
+            <w:r>
+              <w:rPr>
+                <w:sz w:val="18"/>
+                <w:u w:val="single"/>
+              </w:rPr>
+              <w:t>ModeloDeClases</w:t>
+            </w:r>
+            <w:r>
+              <w:rPr>
+                <w:sz w:val="18"/>
+                <w:u w:val="single"/>
+              </w:rPr>
+              <w:t>:</w:t>
+            </w:r>
+            <w:r>
+              <w:rPr>
+                <w:sz w:val="18"/>
+              </w:rPr>
+              <w:t xml:space="preserve"> </w:t>
+            </w:r>
+          </w:p>
+          <w:p>
+            <w:pPr>
+              <w:pStyle w:val="Prrafodelista"/>
+              <w:numPr>
+                <w:ilvl w:val="0"/>
+                <w:numId w:val="5"/>
+              </w:numPr>
+              <w:spacing w:after="0" w:line="240" w:lineRule="auto"/>
+              <w:cnfStyle w:val="000000000000" w:firstRow="0" w:lastRow="0" w:firstColumn="0" w:lastColumn="0" w:oddVBand="0" w:evenVBand="0" w:oddHBand="0" w:evenHBand="0" w:firstRowFirstColumn="0" w:firstRowLastColumn="0" w:lastRowFirstColumn="0" w:lastRowLastColumn="0"/>
+              <w:rPr>
+                <w:sz w:val="18"/>
+              </w:rPr>
+            </w:pPr>
+            <w:r>
+              <w:rPr>
+                <w:sz w:val="18"/>
+              </w:rPr>
+              <w:t>Clases de Negocio</w:t>
+            </w:r>
+          </w:p>
+          <w:p>
+            <w:pPr>
+              <w:pStyle w:val="Prrafodelista"/>
+              <w:numPr>
+                <w:ilvl w:val="0"/>
+                <w:numId w:val="5"/>
+              </w:numPr>
+              <w:spacing w:after="0" w:line="240" w:lineRule="auto"/>
+              <w:cnfStyle w:val="000000000000" w:firstRow="0" w:lastRow="0" w:firstColumn="0" w:lastColumn="0" w:oddVBand="0" w:evenVBand="0" w:oddHBand="0" w:evenHBand="0" w:firstRowFirstColumn="0" w:firstRowLastColumn="0" w:lastRowFirstColumn="0" w:lastRowLastColumn="0"/>
+              <w:rPr>
+                <w:sz w:val="18"/>
+              </w:rPr>
+            </w:pPr>
+            <w:r>
+              <w:rPr>
+                <w:sz w:val="18"/>
+              </w:rPr>
+              <w:t>Gestores</w:t>
+            </w:r>
+          </w:p>
+          <w:p>
+            <w:pPr>
+              <w:pStyle w:val="Prrafodelista"/>
+              <w:numPr>
+                <w:ilvl w:val="0"/>
+                <w:numId w:val="5"/>
+              </w:numPr>
+              <w:spacing w:after="0" w:line="240" w:lineRule="auto"/>
+              <w:cnfStyle w:val="000000000000" w:firstRow="0" w:lastRow="0" w:firstColumn="0" w:lastColumn="0" w:oddVBand="0" w:evenVBand="0" w:oddHBand="0" w:evenHBand="0" w:firstRowFirstColumn="0" w:firstRowLastColumn="0" w:lastRowFirstColumn="0" w:lastRowLastColumn="0"/>
+              <w:rPr>
+                <w:sz w:val="18"/>
+              </w:rPr>
+            </w:pPr>
+            <w:r>
+              <w:rPr>
+                <w:sz w:val="18"/>
+              </w:rPr>
+              <w:t>GestionarPermisosDeUSuarios</w:t>
+            </w:r>
+          </w:p>
+          <w:p>
+            <w:pPr>
+              <w:spacing w:after="0" w:line="240" w:lineRule="auto"/>
+              <w:cnfStyle w:val="000000000000" w:firstRow="0" w:lastRow="0" w:firstColumn="0" w:lastColumn="0" w:oddVBand="0" w:evenVBand="0" w:oddHBand="0" w:evenHBand="0" w:firstRowFirstColumn="0" w:firstRowLastColumn="0" w:lastRowFirstColumn="0" w:lastRowLastColumn="0"/>
+              <w:rPr>
                 <w:color w:val="05E105"/>
                 <w:sz w:val="18"/>
               </w:rPr>
@@ -5612,14 +5952,103 @@
           </w:tcPr>
           <w:p>
             <w:pPr>
-              <w:spacing w:after="0" w:line="240" w:lineRule="auto"/>
-              <w:jc w:val="center"/>
+              <w:pStyle w:val="Prrafodelista"/>
+              <w:numPr>
+                <w:ilvl w:val="0"/>
+                <w:numId w:val="13"/>
+              </w:numPr>
               <w:cnfStyle w:val="000000100000" w:firstRow="0" w:lastRow="0" w:firstColumn="0" w:lastColumn="0" w:oddVBand="0" w:evenVBand="0" w:oddHBand="1" w:evenHBand="0" w:firstRowFirstColumn="0" w:firstRowLastColumn="0" w:lastRowFirstColumn="0" w:lastRowLastColumn="0"/>
               <w:rPr>
                 <w:sz w:val="18"/>
                 <w:lang w:val="es-419"/>
               </w:rPr>
             </w:pPr>
+            <w:r>
+              <w:rPr>
+                <w:sz w:val="18"/>
+              </w:rPr>
+              <w:t>PalyaDeEstacionamiento</w:t>
+            </w:r>
+          </w:p>
+          <w:p>
+            <w:pPr>
+              <w:pStyle w:val="Prrafodelista"/>
+              <w:numPr>
+                <w:ilvl w:val="0"/>
+                <w:numId w:val="13"/>
+              </w:numPr>
+              <w:cnfStyle w:val="000000100000" w:firstRow="0" w:lastRow="0" w:firstColumn="0" w:lastColumn="0" w:oddVBand="0" w:evenVBand="0" w:oddHBand="1" w:evenHBand="0" w:firstRowFirstColumn="0" w:firstRowLastColumn="0" w:lastRowFirstColumn="0" w:lastRowLastColumn="0"/>
+              <w:rPr>
+                <w:sz w:val="18"/>
+                <w:lang w:val="es-419"/>
+              </w:rPr>
+            </w:pPr>
+            <w:r>
+              <w:rPr>
+                <w:sz w:val="18"/>
+              </w:rPr>
+              <w:t>TipoVehiculo</w:t>
+            </w:r>
+          </w:p>
+          <w:p>
+            <w:pPr>
+              <w:pStyle w:val="Prrafodelista"/>
+              <w:numPr>
+                <w:ilvl w:val="0"/>
+                <w:numId w:val="13"/>
+              </w:numPr>
+              <w:cnfStyle w:val="000000100000" w:firstRow="0" w:lastRow="0" w:firstColumn="0" w:lastColumn="0" w:oddVBand="0" w:evenVBand="0" w:oddHBand="1" w:evenHBand="0" w:firstRowFirstColumn="0" w:firstRowLastColumn="0" w:lastRowFirstColumn="0" w:lastRowLastColumn="0"/>
+              <w:rPr>
+                <w:sz w:val="18"/>
+                <w:lang w:val="es-419"/>
+              </w:rPr>
+            </w:pPr>
+            <w:r>
+              <w:rPr>
+                <w:sz w:val="18"/>
+              </w:rPr>
+              <w:t>TipoPlaya</w:t>
+            </w:r>
+          </w:p>
+          <w:p>
+            <w:pPr>
+              <w:pStyle w:val="Prrafodelista"/>
+              <w:numPr>
+                <w:ilvl w:val="0"/>
+                <w:numId w:val="13"/>
+              </w:numPr>
+              <w:cnfStyle w:val="000000100000" w:firstRow="0" w:lastRow="0" w:firstColumn="0" w:lastColumn="0" w:oddVBand="0" w:evenVBand="0" w:oddHBand="1" w:evenHBand="0" w:firstRowFirstColumn="0" w:firstRowLastColumn="0" w:lastRowFirstColumn="0" w:lastRowLastColumn="0"/>
+              <w:rPr>
+                <w:sz w:val="18"/>
+                <w:lang w:val="es-419"/>
+              </w:rPr>
+            </w:pPr>
+            <w:r>
+              <w:rPr>
+                <w:sz w:val="18"/>
+              </w:rPr>
+              <w:t>Zona</w:t>
+            </w:r>
+          </w:p>
+          <w:p>
+            <w:pPr>
+              <w:pStyle w:val="Prrafodelista"/>
+              <w:numPr>
+                <w:ilvl w:val="0"/>
+                <w:numId w:val="13"/>
+              </w:numPr>
+              <w:cnfStyle w:val="000000100000" w:firstRow="0" w:lastRow="0" w:firstColumn="0" w:lastColumn="0" w:oddVBand="0" w:evenVBand="0" w:oddHBand="1" w:evenHBand="0" w:firstRowFirstColumn="0" w:firstRowLastColumn="0" w:lastRowFirstColumn="0" w:lastRowLastColumn="0"/>
+              <w:rPr>
+                <w:sz w:val="18"/>
+                <w:lang w:val="es-419"/>
+              </w:rPr>
+            </w:pPr>
+            <w:r>
+              <w:rPr>
+                <w:sz w:val="18"/>
+              </w:rPr>
+              <w:t>DisponibilidadPlayas</w:t>
+            </w:r>
           </w:p>
         </w:tc>
         <w:tc>
@@ -5629,48 +6058,136 @@
           </w:tcPr>
           <w:p>
             <w:pPr>
+              <w:pStyle w:val="Prrafodelista"/>
+              <w:numPr>
+                <w:ilvl w:val="0"/>
+                <w:numId w:val="13"/>
+              </w:numPr>
+              <w:cnfStyle w:val="000000100000" w:firstRow="0" w:lastRow="0" w:firstColumn="0" w:lastColumn="0" w:oddVBand="0" w:evenVBand="0" w:oddHBand="1" w:evenHBand="0" w:firstRowFirstColumn="0" w:firstRowLastColumn="0" w:lastRowFirstColumn="0" w:lastRowLastColumn="0"/>
+              <w:rPr>
+                <w:sz w:val="18"/>
+                <w:highlight w:val="white"/>
+              </w:rPr>
+            </w:pPr>
+            <w:r>
+              <w:rPr>
+                <w:sz w:val="18"/>
+                <w:highlight w:val="white"/>
+              </w:rPr>
+              <w:t>GestorEstadisticas</w:t>
+            </w:r>
+          </w:p>
+          <w:p>
+            <w:pPr>
+              <w:pStyle w:val="Prrafodelista"/>
+              <w:numPr>
+                <w:ilvl w:val="0"/>
+                <w:numId w:val="13"/>
+              </w:numPr>
+              <w:cnfStyle w:val="000000100000" w:firstRow="0" w:lastRow="0" w:firstColumn="0" w:lastColumn="0" w:oddVBand="0" w:evenVBand="0" w:oddHBand="1" w:evenHBand="0" w:firstRowFirstColumn="0" w:firstRowLastColumn="0" w:lastRowFirstColumn="0" w:lastRowLastColumn="0"/>
+              <w:rPr>
+                <w:sz w:val="18"/>
+                <w:highlight w:val="white"/>
+              </w:rPr>
+            </w:pPr>
+            <w:r>
+              <w:rPr>
+                <w:sz w:val="18"/>
+                <w:highlight w:val="white"/>
+              </w:rPr>
+              <w:t>GestorPlaya</w:t>
+            </w:r>
+          </w:p>
+          <w:p>
+            <w:pPr>
+              <w:pStyle w:val="Prrafodelista"/>
+              <w:numPr>
+                <w:ilvl w:val="0"/>
+                <w:numId w:val="13"/>
+              </w:numPr>
+              <w:cnfStyle w:val="000000100000" w:firstRow="0" w:lastRow="0" w:firstColumn="0" w:lastColumn="0" w:oddVBand="0" w:evenVBand="0" w:oddHBand="1" w:evenHBand="0" w:firstRowFirstColumn="0" w:firstRowLastColumn="0" w:lastRowFirstColumn="0" w:lastRowLastColumn="0"/>
+              <w:rPr>
+                <w:sz w:val="18"/>
+                <w:highlight w:val="white"/>
+              </w:rPr>
+            </w:pPr>
+            <w:r>
+              <w:rPr>
+                <w:sz w:val="18"/>
+                <w:highlight w:val="white"/>
+              </w:rPr>
+              <w:t>GestorTiposVehiculo</w:t>
+            </w:r>
+          </w:p>
+          <w:p>
+            <w:pPr>
+              <w:pStyle w:val="Prrafodelista"/>
+              <w:numPr>
+                <w:ilvl w:val="0"/>
+                <w:numId w:val="13"/>
+              </w:numPr>
+              <w:cnfStyle w:val="000000100000" w:firstRow="0" w:lastRow="0" w:firstColumn="0" w:lastColumn="0" w:oddVBand="0" w:evenVBand="0" w:oddHBand="1" w:evenHBand="0" w:firstRowFirstColumn="0" w:firstRowLastColumn="0" w:lastRowFirstColumn="0" w:lastRowLastColumn="0"/>
+              <w:rPr>
+                <w:sz w:val="18"/>
+                <w:lang w:val="es-419"/>
+              </w:rPr>
+            </w:pPr>
+            <w:r>
+              <w:rPr>
+                <w:sz w:val="18"/>
+                <w:highlight w:val="white"/>
+              </w:rPr>
+              <w:t>GestorZonas</w:t>
+            </w:r>
+          </w:p>
+        </w:tc>
+        <w:tc>
+          <w:tcPr>
+            <w:tcW w:w="1967" w:type="dxa"/>
+            <w:vAlign w:val="center"/>
+          </w:tcPr>
+          <w:p>
+            <w:pPr>
               <w:spacing w:after="0"/>
               <w:jc w:val="center"/>
               <w:cnfStyle w:val="000000100000" w:firstRow="0" w:lastRow="0" w:firstColumn="0" w:lastColumn="0" w:oddVBand="0" w:evenVBand="0" w:oddHBand="1" w:evenHBand="0" w:firstRowFirstColumn="0" w:firstRowLastColumn="0" w:lastRowFirstColumn="0" w:lastRowLastColumn="0"/>
               <w:rPr>
                 <w:sz w:val="18"/>
+              </w:rPr>
+            </w:pPr>
+            <w:r>
+              <w:rPr>
+                <w:sz w:val="18"/>
+              </w:rPr>
+              <w:t>-</w:t>
+            </w:r>
+          </w:p>
+        </w:tc>
+        <w:tc>
+          <w:tcPr>
+            <w:tcW w:w="2606" w:type="dxa"/>
+            <w:vAlign w:val="center"/>
+          </w:tcPr>
+          <w:p>
+            <w:pPr>
+              <w:pStyle w:val="Prrafodelista"/>
+              <w:numPr>
+                <w:ilvl w:val="0"/>
+                <w:numId w:val="13"/>
+              </w:numPr>
+              <w:spacing w:after="0"/>
+              <w:cnfStyle w:val="000000100000" w:firstRow="0" w:lastRow="0" w:firstColumn="0" w:lastColumn="0" w:oddVBand="0" w:evenVBand="0" w:oddHBand="1" w:evenHBand="0" w:firstRowFirstColumn="0" w:firstRowLastColumn="0" w:lastRowFirstColumn="0" w:lastRowLastColumn="0"/>
+              <w:rPr>
+                <w:sz w:val="18"/>
                 <w:lang w:val="es-419"/>
               </w:rPr>
             </w:pPr>
-          </w:p>
-        </w:tc>
-        <w:tc>
-          <w:tcPr>
-            <w:tcW w:w="1967" w:type="dxa"/>
-            <w:vAlign w:val="center"/>
-          </w:tcPr>
-          <w:p>
-            <w:pPr>
-              <w:spacing w:after="0"/>
-              <w:jc w:val="center"/>
-              <w:cnfStyle w:val="000000100000" w:firstRow="0" w:lastRow="0" w:firstColumn="0" w:lastColumn="0" w:oddVBand="0" w:evenVBand="0" w:oddHBand="1" w:evenHBand="0" w:firstRowFirstColumn="0" w:firstRowLastColumn="0" w:lastRowFirstColumn="0" w:lastRowLastColumn="0"/>
-              <w:rPr>
-                <w:sz w:val="18"/>
-                <w:lang w:val="es-419"/>
-              </w:rPr>
-            </w:pPr>
-          </w:p>
-        </w:tc>
-        <w:tc>
-          <w:tcPr>
-            <w:tcW w:w="2606" w:type="dxa"/>
-            <w:vAlign w:val="center"/>
-          </w:tcPr>
-          <w:p>
-            <w:pPr>
-              <w:spacing w:after="0"/>
-              <w:jc w:val="center"/>
-              <w:cnfStyle w:val="000000100000" w:firstRow="0" w:lastRow="0" w:firstColumn="0" w:lastColumn="0" w:oddVBand="0" w:evenVBand="0" w:oddHBand="1" w:evenHBand="0" w:firstRowFirstColumn="0" w:firstRowLastColumn="0" w:lastRowFirstColumn="0" w:lastRowLastColumn="0"/>
-              <w:rPr>
-                <w:sz w:val="18"/>
-                <w:lang w:val="es-419"/>
-              </w:rPr>
-            </w:pPr>
+            <w:r>
+              <w:rPr>
+                <w:sz w:val="18"/>
+              </w:rPr>
+              <w:t>Estadisticas.aspx</w:t>
+            </w:r>
           </w:p>
         </w:tc>
         <w:tc>
@@ -5680,6 +6197,56 @@
           </w:tcPr>
           <w:p>
             <w:pPr>
+              <w:spacing w:after="0" w:line="240" w:lineRule="auto"/>
+              <w:cnfStyle w:val="000000100000" w:firstRow="0" w:lastRow="0" w:firstColumn="0" w:lastColumn="0" w:oddVBand="0" w:evenVBand="0" w:oddHBand="1" w:evenHBand="0" w:firstRowFirstColumn="0" w:firstRowLastColumn="0" w:lastRowFirstColumn="0" w:lastRowLastColumn="0"/>
+              <w:rPr>
+                <w:sz w:val="18"/>
+              </w:rPr>
+            </w:pPr>
+            <w:r>
+              <w:rPr>
+                <w:sz w:val="18"/>
+                <w:u w:val="single"/>
+              </w:rPr>
+              <w:t>ModeloDeClases</w:t>
+            </w:r>
+            <w:r>
+              <w:rPr>
+                <w:sz w:val="18"/>
+                <w:u w:val="single"/>
+              </w:rPr>
+              <w:t>:</w:t>
+            </w:r>
+            <w:r>
+              <w:rPr>
+                <w:sz w:val="18"/>
+              </w:rPr>
+              <w:t xml:space="preserve"> </w:t>
+            </w:r>
+          </w:p>
+          <w:p>
+            <w:pPr>
+              <w:pStyle w:val="Prrafodelista"/>
+              <w:numPr>
+                <w:ilvl w:val="0"/>
+                <w:numId w:val="5"/>
+              </w:numPr>
+              <w:spacing w:after="0" w:line="240" w:lineRule="auto"/>
+              <w:cnfStyle w:val="000000100000" w:firstRow="0" w:lastRow="0" w:firstColumn="0" w:lastColumn="0" w:oddVBand="0" w:evenVBand="0" w:oddHBand="1" w:evenHBand="0" w:firstRowFirstColumn="0" w:firstRowLastColumn="0" w:lastRowFirstColumn="0" w:lastRowLastColumn="0"/>
+              <w:rPr>
+                <w:sz w:val="18"/>
+              </w:rPr>
+            </w:pPr>
+            <w:r>
+              <w:rPr>
+                <w:sz w:val="18"/>
+              </w:rPr>
+              <w:t>Gestores</w:t>
+            </w:r>
+          </w:p>
+          <w:p>
+            <w:pPr>
+              <w:pStyle w:val="Prrafodelista"/>
               <w:spacing w:after="0" w:line="240" w:lineRule="auto"/>
               <w:cnfStyle w:val="000000100000" w:firstRow="0" w:lastRow="0" w:firstColumn="0" w:lastColumn="0" w:oddVBand="0" w:evenVBand="0" w:oddHBand="1" w:evenHBand="0" w:firstRowFirstColumn="0" w:firstRowLastColumn="0" w:lastRowFirstColumn="0" w:lastRowLastColumn="0"/>
               <w:rPr>
@@ -5748,14 +6315,24 @@
           </w:tcPr>
           <w:p>
             <w:pPr>
-              <w:spacing w:after="0" w:line="240" w:lineRule="auto"/>
-              <w:jc w:val="center"/>
+              <w:pStyle w:val="Prrafodelista"/>
+              <w:numPr>
+                <w:ilvl w:val="0"/>
+                <w:numId w:val="14"/>
+              </w:numPr>
+              <w:spacing w:after="0" w:line="240" w:lineRule="auto"/>
               <w:cnfStyle w:val="000000000000" w:firstRow="0" w:lastRow="0" w:firstColumn="0" w:lastColumn="0" w:oddVBand="0" w:evenVBand="0" w:oddHBand="0" w:evenHBand="0" w:firstRowFirstColumn="0" w:firstRowLastColumn="0" w:lastRowFirstColumn="0" w:lastRowLastColumn="0"/>
               <w:rPr>
                 <w:sz w:val="18"/>
                 <w:lang w:val="es-419"/>
               </w:rPr>
             </w:pPr>
+            <w:r>
+              <w:rPr>
+                <w:sz w:val="18"/>
+              </w:rPr>
+              <w:t>DisponibilidadPlayas</w:t>
+            </w:r>
           </w:p>
         </w:tc>
         <w:tc>
@@ -5765,48 +6342,73 @@
           </w:tcPr>
           <w:p>
             <w:pPr>
+              <w:pStyle w:val="Prrafodelista"/>
+              <w:numPr>
+                <w:ilvl w:val="0"/>
+                <w:numId w:val="14"/>
+              </w:numPr>
+              <w:cnfStyle w:val="000000000000" w:firstRow="0" w:lastRow="0" w:firstColumn="0" w:lastColumn="0" w:oddVBand="0" w:evenVBand="0" w:oddHBand="0" w:evenHBand="0" w:firstRowFirstColumn="0" w:firstRowLastColumn="0" w:lastRowFirstColumn="0" w:lastRowLastColumn="0"/>
+              <w:rPr>
+                <w:sz w:val="18"/>
+                <w:lang w:val="es-419"/>
+              </w:rPr>
+            </w:pPr>
+            <w:r>
+              <w:rPr>
+                <w:sz w:val="18"/>
+                <w:highlight w:val="white"/>
+              </w:rPr>
+              <w:t>GestorEstadisticas</w:t>
+            </w:r>
+          </w:p>
+        </w:tc>
+        <w:tc>
+          <w:tcPr>
+            <w:tcW w:w="1967" w:type="dxa"/>
+            <w:vAlign w:val="center"/>
+          </w:tcPr>
+          <w:p>
+            <w:pPr>
               <w:spacing w:after="0"/>
               <w:jc w:val="center"/>
               <w:cnfStyle w:val="000000000000" w:firstRow="0" w:lastRow="0" w:firstColumn="0" w:lastColumn="0" w:oddVBand="0" w:evenVBand="0" w:oddHBand="0" w:evenHBand="0" w:firstRowFirstColumn="0" w:firstRowLastColumn="0" w:lastRowFirstColumn="0" w:lastRowLastColumn="0"/>
               <w:rPr>
                 <w:sz w:val="18"/>
+              </w:rPr>
+            </w:pPr>
+            <w:r>
+              <w:rPr>
+                <w:sz w:val="18"/>
+              </w:rPr>
+              <w:t>-</w:t>
+            </w:r>
+          </w:p>
+        </w:tc>
+        <w:tc>
+          <w:tcPr>
+            <w:tcW w:w="2606" w:type="dxa"/>
+            <w:vAlign w:val="center"/>
+          </w:tcPr>
+          <w:p>
+            <w:pPr>
+              <w:pStyle w:val="Prrafodelista"/>
+              <w:numPr>
+                <w:ilvl w:val="0"/>
+                <w:numId w:val="13"/>
+              </w:numPr>
+              <w:spacing w:after="0"/>
+              <w:cnfStyle w:val="000000000000" w:firstRow="0" w:lastRow="0" w:firstColumn="0" w:lastColumn="0" w:oddVBand="0" w:evenVBand="0" w:oddHBand="0" w:evenHBand="0" w:firstRowFirstColumn="0" w:firstRowLastColumn="0" w:lastRowFirstColumn="0" w:lastRowLastColumn="0"/>
+              <w:rPr>
+                <w:sz w:val="18"/>
                 <w:lang w:val="es-419"/>
               </w:rPr>
             </w:pPr>
-          </w:p>
-        </w:tc>
-        <w:tc>
-          <w:tcPr>
-            <w:tcW w:w="1967" w:type="dxa"/>
-            <w:vAlign w:val="center"/>
-          </w:tcPr>
-          <w:p>
-            <w:pPr>
-              <w:spacing w:after="0"/>
-              <w:jc w:val="center"/>
-              <w:cnfStyle w:val="000000000000" w:firstRow="0" w:lastRow="0" w:firstColumn="0" w:lastColumn="0" w:oddVBand="0" w:evenVBand="0" w:oddHBand="0" w:evenHBand="0" w:firstRowFirstColumn="0" w:firstRowLastColumn="0" w:lastRowFirstColumn="0" w:lastRowLastColumn="0"/>
-              <w:rPr>
-                <w:sz w:val="18"/>
-                <w:lang w:val="es-419"/>
-              </w:rPr>
-            </w:pPr>
-          </w:p>
-        </w:tc>
-        <w:tc>
-          <w:tcPr>
-            <w:tcW w:w="2606" w:type="dxa"/>
-            <w:vAlign w:val="center"/>
-          </w:tcPr>
-          <w:p>
-            <w:pPr>
-              <w:spacing w:after="0"/>
-              <w:jc w:val="center"/>
-              <w:cnfStyle w:val="000000000000" w:firstRow="0" w:lastRow="0" w:firstColumn="0" w:lastColumn="0" w:oddVBand="0" w:evenVBand="0" w:oddHBand="0" w:evenHBand="0" w:firstRowFirstColumn="0" w:firstRowLastColumn="0" w:lastRowFirstColumn="0" w:lastRowLastColumn="0"/>
-              <w:rPr>
-                <w:sz w:val="18"/>
-                <w:lang w:val="es-419"/>
-              </w:rPr>
-            </w:pPr>
+            <w:r>
+              <w:rPr>
+                <w:sz w:val="18"/>
+              </w:rPr>
+              <w:t>Estadisticas.aspx</w:t>
+            </w:r>
           </w:p>
         </w:tc>
         <w:tc>
@@ -5816,6 +6418,56 @@
           </w:tcPr>
           <w:p>
             <w:pPr>
+              <w:spacing w:after="0" w:line="240" w:lineRule="auto"/>
+              <w:cnfStyle w:val="000000000000" w:firstRow="0" w:lastRow="0" w:firstColumn="0" w:lastColumn="0" w:oddVBand="0" w:evenVBand="0" w:oddHBand="0" w:evenHBand="0" w:firstRowFirstColumn="0" w:firstRowLastColumn="0" w:lastRowFirstColumn="0" w:lastRowLastColumn="0"/>
+              <w:rPr>
+                <w:sz w:val="18"/>
+              </w:rPr>
+            </w:pPr>
+            <w:r>
+              <w:rPr>
+                <w:sz w:val="18"/>
+                <w:u w:val="single"/>
+              </w:rPr>
+              <w:t>ModeloDeClases</w:t>
+            </w:r>
+            <w:r>
+              <w:rPr>
+                <w:sz w:val="18"/>
+                <w:u w:val="single"/>
+              </w:rPr>
+              <w:t>:</w:t>
+            </w:r>
+            <w:r>
+              <w:rPr>
+                <w:sz w:val="18"/>
+              </w:rPr>
+              <w:t xml:space="preserve"> </w:t>
+            </w:r>
+          </w:p>
+          <w:p>
+            <w:pPr>
+              <w:pStyle w:val="Prrafodelista"/>
+              <w:numPr>
+                <w:ilvl w:val="0"/>
+                <w:numId w:val="5"/>
+              </w:numPr>
+              <w:spacing w:after="0" w:line="240" w:lineRule="auto"/>
+              <w:cnfStyle w:val="000000000000" w:firstRow="0" w:lastRow="0" w:firstColumn="0" w:lastColumn="0" w:oddVBand="0" w:evenVBand="0" w:oddHBand="0" w:evenHBand="0" w:firstRowFirstColumn="0" w:firstRowLastColumn="0" w:lastRowFirstColumn="0" w:lastRowLastColumn="0"/>
+              <w:rPr>
+                <w:sz w:val="18"/>
+              </w:rPr>
+            </w:pPr>
+            <w:r>
+              <w:rPr>
+                <w:sz w:val="18"/>
+              </w:rPr>
+              <w:t>Gestores</w:t>
+            </w:r>
+          </w:p>
+          <w:p>
+            <w:pPr>
+              <w:pStyle w:val="Prrafodelista"/>
               <w:spacing w:after="0" w:line="240" w:lineRule="auto"/>
               <w:cnfStyle w:val="000000000000" w:firstRow="0" w:lastRow="0" w:firstColumn="0" w:lastColumn="0" w:oddVBand="0" w:evenVBand="0" w:oddHBand="0" w:evenHBand="0" w:firstRowFirstColumn="0" w:firstRowLastColumn="0" w:lastRowFirstColumn="0" w:lastRowLastColumn="0"/>
               <w:rPr>
@@ -5887,13 +6539,23 @@
           </w:tcPr>
           <w:p>
             <w:pPr>
-              <w:spacing w:after="0" w:line="240" w:lineRule="auto"/>
-              <w:jc w:val="center"/>
-              <w:cnfStyle w:val="000000100000" w:firstRow="0" w:lastRow="0" w:firstColumn="0" w:lastColumn="0" w:oddVBand="0" w:evenVBand="0" w:oddHBand="1" w:evenHBand="0" w:firstRowFirstColumn="0" w:firstRowLastColumn="0" w:lastRowFirstColumn="0" w:lastRowLastColumn="0"/>
-              <w:rPr>
-                <w:sz w:val="18"/>
-              </w:rPr>
-            </w:pPr>
+              <w:pStyle w:val="Prrafodelista"/>
+              <w:numPr>
+                <w:ilvl w:val="0"/>
+                <w:numId w:val="13"/>
+              </w:numPr>
+              <w:spacing w:after="0" w:line="240" w:lineRule="auto"/>
+              <w:cnfStyle w:val="000000100000" w:firstRow="0" w:lastRow="0" w:firstColumn="0" w:lastColumn="0" w:oddVBand="0" w:evenVBand="0" w:oddHBand="1" w:evenHBand="0" w:firstRowFirstColumn="0" w:firstRowLastColumn="0" w:lastRowFirstColumn="0" w:lastRowLastColumn="0"/>
+              <w:rPr>
+                <w:sz w:val="18"/>
+              </w:rPr>
+            </w:pPr>
+            <w:r>
+              <w:rPr>
+                <w:sz w:val="18"/>
+              </w:rPr>
+              <w:t>HistorialDisponibilidadPlayas</w:t>
+            </w:r>
           </w:p>
         </w:tc>
         <w:tc>
@@ -5903,48 +6565,73 @@
           </w:tcPr>
           <w:p>
             <w:pPr>
+              <w:pStyle w:val="Prrafodelista"/>
+              <w:numPr>
+                <w:ilvl w:val="0"/>
+                <w:numId w:val="13"/>
+              </w:numPr>
+              <w:cnfStyle w:val="000000100000" w:firstRow="0" w:lastRow="0" w:firstColumn="0" w:lastColumn="0" w:oddVBand="0" w:evenVBand="0" w:oddHBand="1" w:evenHBand="0" w:firstRowFirstColumn="0" w:firstRowLastColumn="0" w:lastRowFirstColumn="0" w:lastRowLastColumn="0"/>
+              <w:rPr>
+                <w:sz w:val="18"/>
+                <w:lang w:val="es-419"/>
+              </w:rPr>
+            </w:pPr>
+            <w:r>
+              <w:rPr>
+                <w:sz w:val="18"/>
+                <w:highlight w:val="white"/>
+              </w:rPr>
+              <w:t>GestorEstadisticas</w:t>
+            </w:r>
+          </w:p>
+        </w:tc>
+        <w:tc>
+          <w:tcPr>
+            <w:tcW w:w="1967" w:type="dxa"/>
+            <w:vAlign w:val="center"/>
+          </w:tcPr>
+          <w:p>
+            <w:pPr>
               <w:spacing w:after="0"/>
               <w:jc w:val="center"/>
               <w:cnfStyle w:val="000000100000" w:firstRow="0" w:lastRow="0" w:firstColumn="0" w:lastColumn="0" w:oddVBand="0" w:evenVBand="0" w:oddHBand="1" w:evenHBand="0" w:firstRowFirstColumn="0" w:firstRowLastColumn="0" w:lastRowFirstColumn="0" w:lastRowLastColumn="0"/>
               <w:rPr>
                 <w:sz w:val="18"/>
+              </w:rPr>
+            </w:pPr>
+            <w:r>
+              <w:rPr>
+                <w:sz w:val="18"/>
+              </w:rPr>
+              <w:t>-</w:t>
+            </w:r>
+          </w:p>
+        </w:tc>
+        <w:tc>
+          <w:tcPr>
+            <w:tcW w:w="2606" w:type="dxa"/>
+            <w:vAlign w:val="center"/>
+          </w:tcPr>
+          <w:p>
+            <w:pPr>
+              <w:pStyle w:val="Prrafodelista"/>
+              <w:numPr>
+                <w:ilvl w:val="0"/>
+                <w:numId w:val="13"/>
+              </w:numPr>
+              <w:spacing w:after="0"/>
+              <w:cnfStyle w:val="000000100000" w:firstRow="0" w:lastRow="0" w:firstColumn="0" w:lastColumn="0" w:oddVBand="0" w:evenVBand="0" w:oddHBand="1" w:evenHBand="0" w:firstRowFirstColumn="0" w:firstRowLastColumn="0" w:lastRowFirstColumn="0" w:lastRowLastColumn="0"/>
+              <w:rPr>
+                <w:sz w:val="18"/>
                 <w:lang w:val="es-419"/>
               </w:rPr>
             </w:pPr>
-          </w:p>
-        </w:tc>
-        <w:tc>
-          <w:tcPr>
-            <w:tcW w:w="1967" w:type="dxa"/>
-            <w:vAlign w:val="center"/>
-          </w:tcPr>
-          <w:p>
-            <w:pPr>
-              <w:spacing w:after="0"/>
-              <w:jc w:val="center"/>
-              <w:cnfStyle w:val="000000100000" w:firstRow="0" w:lastRow="0" w:firstColumn="0" w:lastColumn="0" w:oddVBand="0" w:evenVBand="0" w:oddHBand="1" w:evenHBand="0" w:firstRowFirstColumn="0" w:firstRowLastColumn="0" w:lastRowFirstColumn="0" w:lastRowLastColumn="0"/>
-              <w:rPr>
-                <w:sz w:val="18"/>
-                <w:lang w:val="es-419"/>
-              </w:rPr>
-            </w:pPr>
-          </w:p>
-        </w:tc>
-        <w:tc>
-          <w:tcPr>
-            <w:tcW w:w="2606" w:type="dxa"/>
-            <w:vAlign w:val="center"/>
-          </w:tcPr>
-          <w:p>
-            <w:pPr>
-              <w:spacing w:after="0"/>
-              <w:jc w:val="center"/>
-              <w:cnfStyle w:val="000000100000" w:firstRow="0" w:lastRow="0" w:firstColumn="0" w:lastColumn="0" w:oddVBand="0" w:evenVBand="0" w:oddHBand="1" w:evenHBand="0" w:firstRowFirstColumn="0" w:firstRowLastColumn="0" w:lastRowFirstColumn="0" w:lastRowLastColumn="0"/>
-              <w:rPr>
-                <w:sz w:val="18"/>
-                <w:lang w:val="es-419"/>
-              </w:rPr>
-            </w:pPr>
+            <w:r>
+              <w:rPr>
+                <w:sz w:val="18"/>
+              </w:rPr>
+              <w:t>Estadisticas.aspx</w:t>
+            </w:r>
           </w:p>
         </w:tc>
         <w:tc>
@@ -5954,6 +6641,56 @@
           </w:tcPr>
           <w:p>
             <w:pPr>
+              <w:spacing w:after="0" w:line="240" w:lineRule="auto"/>
+              <w:cnfStyle w:val="000000100000" w:firstRow="0" w:lastRow="0" w:firstColumn="0" w:lastColumn="0" w:oddVBand="0" w:evenVBand="0" w:oddHBand="1" w:evenHBand="0" w:firstRowFirstColumn="0" w:firstRowLastColumn="0" w:lastRowFirstColumn="0" w:lastRowLastColumn="0"/>
+              <w:rPr>
+                <w:sz w:val="18"/>
+              </w:rPr>
+            </w:pPr>
+            <w:r>
+              <w:rPr>
+                <w:sz w:val="18"/>
+                <w:u w:val="single"/>
+              </w:rPr>
+              <w:t>ModeloDeClases</w:t>
+            </w:r>
+            <w:r>
+              <w:rPr>
+                <w:sz w:val="18"/>
+                <w:u w:val="single"/>
+              </w:rPr>
+              <w:t>:</w:t>
+            </w:r>
+            <w:r>
+              <w:rPr>
+                <w:sz w:val="18"/>
+              </w:rPr>
+              <w:t xml:space="preserve"> </w:t>
+            </w:r>
+          </w:p>
+          <w:p>
+            <w:pPr>
+              <w:pStyle w:val="Prrafodelista"/>
+              <w:numPr>
+                <w:ilvl w:val="0"/>
+                <w:numId w:val="5"/>
+              </w:numPr>
+              <w:spacing w:after="0" w:line="240" w:lineRule="auto"/>
+              <w:cnfStyle w:val="000000100000" w:firstRow="0" w:lastRow="0" w:firstColumn="0" w:lastColumn="0" w:oddVBand="0" w:evenVBand="0" w:oddHBand="1" w:evenHBand="0" w:firstRowFirstColumn="0" w:firstRowLastColumn="0" w:lastRowFirstColumn="0" w:lastRowLastColumn="0"/>
+              <w:rPr>
+                <w:sz w:val="18"/>
+              </w:rPr>
+            </w:pPr>
+            <w:r>
+              <w:rPr>
+                <w:sz w:val="18"/>
+              </w:rPr>
+              <w:t>Gestores</w:t>
+            </w:r>
+          </w:p>
+          <w:p>
+            <w:pPr>
+              <w:pStyle w:val="Prrafodelista"/>
               <w:spacing w:after="0" w:line="240" w:lineRule="auto"/>
               <w:cnfStyle w:val="000000100000" w:firstRow="0" w:lastRow="0" w:firstColumn="0" w:lastColumn="0" w:oddVBand="0" w:evenVBand="0" w:oddHBand="1" w:evenHBand="0" w:firstRowFirstColumn="0" w:firstRowLastColumn="0" w:lastRowFirstColumn="0" w:lastRowLastColumn="0"/>
               <w:rPr>
@@ -6027,58 +6764,84 @@
               <w:cnfStyle w:val="000000000000" w:firstRow="0" w:lastRow="0" w:firstColumn="0" w:lastColumn="0" w:oddVBand="0" w:evenVBand="0" w:oddHBand="0" w:evenHBand="0" w:firstRowFirstColumn="0" w:firstRowLastColumn="0" w:lastRowFirstColumn="0" w:lastRowLastColumn="0"/>
               <w:rPr>
                 <w:sz w:val="18"/>
+              </w:rPr>
+            </w:pPr>
+            <w:r>
+              <w:rPr>
+                <w:sz w:val="18"/>
+              </w:rPr>
+              <w:t>-</w:t>
+            </w:r>
+          </w:p>
+        </w:tc>
+        <w:tc>
+          <w:tcPr>
+            <w:tcW w:w="2339" w:type="dxa"/>
+            <w:vAlign w:val="center"/>
+          </w:tcPr>
+          <w:p>
+            <w:pPr>
+              <w:spacing w:after="0"/>
+              <w:jc w:val="center"/>
+              <w:cnfStyle w:val="000000000000" w:firstRow="0" w:lastRow="0" w:firstColumn="0" w:lastColumn="0" w:oddVBand="0" w:evenVBand="0" w:oddHBand="0" w:evenHBand="0" w:firstRowFirstColumn="0" w:firstRowLastColumn="0" w:lastRowFirstColumn="0" w:lastRowLastColumn="0"/>
+              <w:rPr>
+                <w:sz w:val="18"/>
+              </w:rPr>
+            </w:pPr>
+            <w:r>
+              <w:rPr>
+                <w:sz w:val="18"/>
+              </w:rPr>
+              <w:t>-</w:t>
+            </w:r>
+          </w:p>
+        </w:tc>
+        <w:tc>
+          <w:tcPr>
+            <w:tcW w:w="1967" w:type="dxa"/>
+          </w:tcPr>
+          <w:p>
+            <w:pPr>
+              <w:spacing w:after="0"/>
+              <w:jc w:val="center"/>
+              <w:cnfStyle w:val="000000000000" w:firstRow="0" w:lastRow="0" w:firstColumn="0" w:lastColumn="0" w:oddVBand="0" w:evenVBand="0" w:oddHBand="0" w:evenHBand="0" w:firstRowFirstColumn="0" w:firstRowLastColumn="0" w:lastRowFirstColumn="0" w:lastRowLastColumn="0"/>
+              <w:rPr>
+                <w:sz w:val="18"/>
+              </w:rPr>
+            </w:pPr>
+            <w:r>
+              <w:rPr>
+                <w:sz w:val="18"/>
+              </w:rPr>
+              <w:t>-</w:t>
+            </w:r>
+          </w:p>
+        </w:tc>
+        <w:tc>
+          <w:tcPr>
+            <w:tcW w:w="2606" w:type="dxa"/>
+            <w:vAlign w:val="center"/>
+          </w:tcPr>
+          <w:p>
+            <w:pPr>
+              <w:pStyle w:val="Prrafodelista"/>
+              <w:numPr>
+                <w:ilvl w:val="0"/>
+                <w:numId w:val="13"/>
+              </w:numPr>
+              <w:spacing w:after="0"/>
+              <w:cnfStyle w:val="000000000000" w:firstRow="0" w:lastRow="0" w:firstColumn="0" w:lastColumn="0" w:oddVBand="0" w:evenVBand="0" w:oddHBand="0" w:evenHBand="0" w:firstRowFirstColumn="0" w:firstRowLastColumn="0" w:lastRowFirstColumn="0" w:lastRowLastColumn="0"/>
+              <w:rPr>
+                <w:sz w:val="18"/>
                 <w:lang w:val="es-419"/>
               </w:rPr>
             </w:pPr>
-          </w:p>
-        </w:tc>
-        <w:tc>
-          <w:tcPr>
-            <w:tcW w:w="2339" w:type="dxa"/>
-            <w:vAlign w:val="center"/>
-          </w:tcPr>
-          <w:p>
-            <w:pPr>
-              <w:spacing w:after="0"/>
-              <w:jc w:val="center"/>
-              <w:cnfStyle w:val="000000000000" w:firstRow="0" w:lastRow="0" w:firstColumn="0" w:lastColumn="0" w:oddVBand="0" w:evenVBand="0" w:oddHBand="0" w:evenHBand="0" w:firstRowFirstColumn="0" w:firstRowLastColumn="0" w:lastRowFirstColumn="0" w:lastRowLastColumn="0"/>
-              <w:rPr>
-                <w:sz w:val="18"/>
-                <w:lang w:val="es-419"/>
-              </w:rPr>
-            </w:pPr>
-          </w:p>
-        </w:tc>
-        <w:tc>
-          <w:tcPr>
-            <w:tcW w:w="1967" w:type="dxa"/>
-          </w:tcPr>
-          <w:p>
-            <w:pPr>
-              <w:spacing w:after="0"/>
-              <w:jc w:val="center"/>
-              <w:cnfStyle w:val="000000000000" w:firstRow="0" w:lastRow="0" w:firstColumn="0" w:lastColumn="0" w:oddVBand="0" w:evenVBand="0" w:oddHBand="0" w:evenHBand="0" w:firstRowFirstColumn="0" w:firstRowLastColumn="0" w:lastRowFirstColumn="0" w:lastRowLastColumn="0"/>
-              <w:rPr>
-                <w:sz w:val="18"/>
-              </w:rPr>
-            </w:pPr>
-          </w:p>
-        </w:tc>
-        <w:tc>
-          <w:tcPr>
-            <w:tcW w:w="2606" w:type="dxa"/>
-            <w:vAlign w:val="center"/>
-          </w:tcPr>
-          <w:p>
-            <w:pPr>
-              <w:spacing w:after="0"/>
-              <w:jc w:val="center"/>
-              <w:cnfStyle w:val="000000000000" w:firstRow="0" w:lastRow="0" w:firstColumn="0" w:lastColumn="0" w:oddVBand="0" w:evenVBand="0" w:oddHBand="0" w:evenHBand="0" w:firstRowFirstColumn="0" w:firstRowLastColumn="0" w:lastRowFirstColumn="0" w:lastRowLastColumn="0"/>
-              <w:rPr>
-                <w:sz w:val="18"/>
-                <w:lang w:val="es-419"/>
-              </w:rPr>
-            </w:pPr>
+            <w:r>
+              <w:rPr>
+                <w:sz w:val="18"/>
+              </w:rPr>
+              <w:t>Estadisticas.aspx</w:t>
+            </w:r>
           </w:p>
         </w:tc>
         <w:tc>
@@ -6088,6 +6851,56 @@
           </w:tcPr>
           <w:p>
             <w:pPr>
+              <w:spacing w:after="0" w:line="240" w:lineRule="auto"/>
+              <w:cnfStyle w:val="000000000000" w:firstRow="0" w:lastRow="0" w:firstColumn="0" w:lastColumn="0" w:oddVBand="0" w:evenVBand="0" w:oddHBand="0" w:evenHBand="0" w:firstRowFirstColumn="0" w:firstRowLastColumn="0" w:lastRowFirstColumn="0" w:lastRowLastColumn="0"/>
+              <w:rPr>
+                <w:sz w:val="18"/>
+              </w:rPr>
+            </w:pPr>
+            <w:r>
+              <w:rPr>
+                <w:sz w:val="18"/>
+                <w:u w:val="single"/>
+              </w:rPr>
+              <w:t>ModeloDeClases</w:t>
+            </w:r>
+            <w:r>
+              <w:rPr>
+                <w:sz w:val="18"/>
+                <w:u w:val="single"/>
+              </w:rPr>
+              <w:t>:</w:t>
+            </w:r>
+            <w:r>
+              <w:rPr>
+                <w:sz w:val="18"/>
+              </w:rPr>
+              <w:t xml:space="preserve"> </w:t>
+            </w:r>
+          </w:p>
+          <w:p>
+            <w:pPr>
+              <w:pStyle w:val="Prrafodelista"/>
+              <w:numPr>
+                <w:ilvl w:val="0"/>
+                <w:numId w:val="5"/>
+              </w:numPr>
+              <w:spacing w:after="0" w:line="240" w:lineRule="auto"/>
+              <w:cnfStyle w:val="000000000000" w:firstRow="0" w:lastRow="0" w:firstColumn="0" w:lastColumn="0" w:oddVBand="0" w:evenVBand="0" w:oddHBand="0" w:evenHBand="0" w:firstRowFirstColumn="0" w:firstRowLastColumn="0" w:lastRowFirstColumn="0" w:lastRowLastColumn="0"/>
+              <w:rPr>
+                <w:sz w:val="18"/>
+              </w:rPr>
+            </w:pPr>
+            <w:r>
+              <w:rPr>
+                <w:sz w:val="18"/>
+              </w:rPr>
+              <w:t>Gestores</w:t>
+            </w:r>
+          </w:p>
+          <w:p>
+            <w:pPr>
+              <w:pStyle w:val="Prrafodelista"/>
               <w:spacing w:after="0" w:line="240" w:lineRule="auto"/>
               <w:cnfStyle w:val="000000000000" w:firstRow="0" w:lastRow="0" w:firstColumn="0" w:lastColumn="0" w:oddVBand="0" w:evenVBand="0" w:oddHBand="0" w:evenHBand="0" w:firstRowFirstColumn="0" w:firstRowLastColumn="0" w:lastRowFirstColumn="0" w:lastRowLastColumn="0"/>
               <w:rPr>
@@ -6159,14 +6972,63 @@
           </w:tcPr>
           <w:p>
             <w:pPr>
-              <w:spacing w:after="0" w:line="240" w:lineRule="auto"/>
-              <w:jc w:val="center"/>
+              <w:pStyle w:val="Prrafodelista"/>
+              <w:numPr>
+                <w:ilvl w:val="0"/>
+                <w:numId w:val="13"/>
+              </w:numPr>
               <w:cnfStyle w:val="000000100000" w:firstRow="0" w:lastRow="0" w:firstColumn="0" w:lastColumn="0" w:oddVBand="0" w:evenVBand="0" w:oddHBand="1" w:evenHBand="0" w:firstRowFirstColumn="0" w:firstRowLastColumn="0" w:lastRowFirstColumn="0" w:lastRowLastColumn="0"/>
               <w:rPr>
                 <w:sz w:val="18"/>
                 <w:lang w:val="es-419"/>
               </w:rPr>
             </w:pPr>
+            <w:r>
+              <w:rPr>
+                <w:sz w:val="18"/>
+              </w:rPr>
+              <w:t>TipoVehiculo</w:t>
+            </w:r>
+          </w:p>
+          <w:p>
+            <w:pPr>
+              <w:pStyle w:val="Prrafodelista"/>
+              <w:numPr>
+                <w:ilvl w:val="0"/>
+                <w:numId w:val="13"/>
+              </w:numPr>
+              <w:cnfStyle w:val="000000100000" w:firstRow="0" w:lastRow="0" w:firstColumn="0" w:lastColumn="0" w:oddVBand="0" w:evenVBand="0" w:oddHBand="1" w:evenHBand="0" w:firstRowFirstColumn="0" w:firstRowLastColumn="0" w:lastRowFirstColumn="0" w:lastRowLastColumn="0"/>
+              <w:rPr>
+                <w:sz w:val="18"/>
+                <w:lang w:val="es-419"/>
+              </w:rPr>
+            </w:pPr>
+            <w:r>
+              <w:rPr>
+                <w:sz w:val="18"/>
+              </w:rPr>
+              <w:t>TipoPlaya</w:t>
+            </w:r>
+          </w:p>
+          <w:p>
+            <w:pPr>
+              <w:pStyle w:val="Prrafodelista"/>
+              <w:numPr>
+                <w:ilvl w:val="0"/>
+                <w:numId w:val="13"/>
+              </w:numPr>
+              <w:cnfStyle w:val="000000100000" w:firstRow="0" w:lastRow="0" w:firstColumn="0" w:lastColumn="0" w:oddVBand="0" w:evenVBand="0" w:oddHBand="1" w:evenHBand="0" w:firstRowFirstColumn="0" w:firstRowLastColumn="0" w:lastRowFirstColumn="0" w:lastRowLastColumn="0"/>
+              <w:rPr>
+                <w:sz w:val="18"/>
+                <w:lang w:val="es-419"/>
+              </w:rPr>
+            </w:pPr>
+            <w:r>
+              <w:rPr>
+                <w:sz w:val="18"/>
+              </w:rPr>
+              <w:t>Zona</w:t>
+            </w:r>
           </w:p>
         </w:tc>
         <w:tc>
@@ -6176,14 +7038,66 @@
           </w:tcPr>
           <w:p>
             <w:pPr>
+              <w:pStyle w:val="Prrafodelista"/>
+              <w:numPr>
+                <w:ilvl w:val="0"/>
+                <w:numId w:val="13"/>
+              </w:numPr>
+              <w:cnfStyle w:val="000000100000" w:firstRow="0" w:lastRow="0" w:firstColumn="0" w:lastColumn="0" w:oddVBand="0" w:evenVBand="0" w:oddHBand="1" w:evenHBand="0" w:firstRowFirstColumn="0" w:firstRowLastColumn="0" w:lastRowFirstColumn="0" w:lastRowLastColumn="0"/>
+              <w:rPr>
+                <w:sz w:val="18"/>
+                <w:highlight w:val="white"/>
+              </w:rPr>
+            </w:pPr>
+            <w:r>
+              <w:rPr>
+                <w:sz w:val="18"/>
+                <w:highlight w:val="white"/>
+              </w:rPr>
+              <w:t>GestorTiposVehiculo</w:t>
+            </w:r>
+          </w:p>
+          <w:p>
+            <w:pPr>
+              <w:pStyle w:val="Prrafodelista"/>
+              <w:numPr>
+                <w:ilvl w:val="0"/>
+                <w:numId w:val="13"/>
+              </w:numPr>
               <w:spacing w:after="0"/>
-              <w:jc w:val="center"/>
+              <w:cnfStyle w:val="000000100000" w:firstRow="0" w:lastRow="0" w:firstColumn="0" w:lastColumn="0" w:oddVBand="0" w:evenVBand="0" w:oddHBand="1" w:evenHBand="0" w:firstRowFirstColumn="0" w:firstRowLastColumn="0" w:lastRowFirstColumn="0" w:lastRowLastColumn="0"/>
+              <w:rPr>
+                <w:sz w:val="18"/>
+              </w:rPr>
+            </w:pPr>
+            <w:r>
+              <w:rPr>
+                <w:sz w:val="18"/>
+                <w:highlight w:val="white"/>
+              </w:rPr>
+              <w:t>GestorZonas</w:t>
+            </w:r>
+          </w:p>
+          <w:p>
+            <w:pPr>
+              <w:pStyle w:val="Prrafodelista"/>
+              <w:numPr>
+                <w:ilvl w:val="0"/>
+                <w:numId w:val="13"/>
+              </w:numPr>
+              <w:spacing w:after="0"/>
               <w:cnfStyle w:val="000000100000" w:firstRow="0" w:lastRow="0" w:firstColumn="0" w:lastColumn="0" w:oddVBand="0" w:evenVBand="0" w:oddHBand="1" w:evenHBand="0" w:firstRowFirstColumn="0" w:firstRowLastColumn="0" w:lastRowFirstColumn="0" w:lastRowLastColumn="0"/>
               <w:rPr>
                 <w:sz w:val="18"/>
                 <w:lang w:val="es-419"/>
               </w:rPr>
             </w:pPr>
+            <w:r>
+              <w:rPr>
+                <w:sz w:val="18"/>
+              </w:rPr>
+              <w:t>GestorTipoPlaya</w:t>
+            </w:r>
           </w:p>
         </w:tc>
         <w:tc>
@@ -6199,6 +7113,12 @@
                 <w:sz w:val="18"/>
               </w:rPr>
             </w:pPr>
+            <w:r>
+              <w:rPr>
+                <w:sz w:val="18"/>
+              </w:rPr>
+              <w:t>-</w:t>
+            </w:r>
           </w:p>
         </w:tc>
         <w:tc>
@@ -6208,14 +7128,24 @@
           </w:tcPr>
           <w:p>
             <w:pPr>
+              <w:pStyle w:val="Prrafodelista"/>
+              <w:numPr>
+                <w:ilvl w:val="0"/>
+                <w:numId w:val="13"/>
+              </w:numPr>
               <w:spacing w:after="0"/>
-              <w:jc w:val="center"/>
               <w:cnfStyle w:val="000000100000" w:firstRow="0" w:lastRow="0" w:firstColumn="0" w:lastColumn="0" w:oddVBand="0" w:evenVBand="0" w:oddHBand="1" w:evenHBand="0" w:firstRowFirstColumn="0" w:firstRowLastColumn="0" w:lastRowFirstColumn="0" w:lastRowLastColumn="0"/>
               <w:rPr>
                 <w:sz w:val="18"/>
                 <w:lang w:val="es-419"/>
               </w:rPr>
             </w:pPr>
+            <w:r>
+              <w:rPr>
+                <w:sz w:val="18"/>
+              </w:rPr>
+              <w:t>Estadisticas.aspx</w:t>
+            </w:r>
           </w:p>
         </w:tc>
         <w:tc>
@@ -6225,6 +7155,56 @@
           </w:tcPr>
           <w:p>
             <w:pPr>
+              <w:spacing w:after="0" w:line="240" w:lineRule="auto"/>
+              <w:cnfStyle w:val="000000100000" w:firstRow="0" w:lastRow="0" w:firstColumn="0" w:lastColumn="0" w:oddVBand="0" w:evenVBand="0" w:oddHBand="1" w:evenHBand="0" w:firstRowFirstColumn="0" w:firstRowLastColumn="0" w:lastRowFirstColumn="0" w:lastRowLastColumn="0"/>
+              <w:rPr>
+                <w:sz w:val="18"/>
+              </w:rPr>
+            </w:pPr>
+            <w:r>
+              <w:rPr>
+                <w:sz w:val="18"/>
+                <w:u w:val="single"/>
+              </w:rPr>
+              <w:t>ModeloDeClases</w:t>
+            </w:r>
+            <w:r>
+              <w:rPr>
+                <w:sz w:val="18"/>
+                <w:u w:val="single"/>
+              </w:rPr>
+              <w:t>:</w:t>
+            </w:r>
+            <w:r>
+              <w:rPr>
+                <w:sz w:val="18"/>
+              </w:rPr>
+              <w:t xml:space="preserve"> </w:t>
+            </w:r>
+          </w:p>
+          <w:p>
+            <w:pPr>
+              <w:pStyle w:val="Prrafodelista"/>
+              <w:numPr>
+                <w:ilvl w:val="0"/>
+                <w:numId w:val="5"/>
+              </w:numPr>
+              <w:spacing w:after="0" w:line="240" w:lineRule="auto"/>
+              <w:cnfStyle w:val="000000100000" w:firstRow="0" w:lastRow="0" w:firstColumn="0" w:lastColumn="0" w:oddVBand="0" w:evenVBand="0" w:oddHBand="1" w:evenHBand="0" w:firstRowFirstColumn="0" w:firstRowLastColumn="0" w:lastRowFirstColumn="0" w:lastRowLastColumn="0"/>
+              <w:rPr>
+                <w:sz w:val="18"/>
+              </w:rPr>
+            </w:pPr>
+            <w:r>
+              <w:rPr>
+                <w:sz w:val="18"/>
+              </w:rPr>
+              <w:t>Gestores</w:t>
+            </w:r>
+          </w:p>
+          <w:p>
+            <w:pPr>
+              <w:pStyle w:val="Prrafodelista"/>
               <w:spacing w:after="0" w:line="240" w:lineRule="auto"/>
               <w:cnfStyle w:val="000000100000" w:firstRow="0" w:lastRow="0" w:firstColumn="0" w:lastColumn="0" w:oddVBand="0" w:evenVBand="0" w:oddHBand="1" w:evenHBand="0" w:firstRowFirstColumn="0" w:firstRowLastColumn="0" w:lastRowFirstColumn="0" w:lastRowLastColumn="0"/>
               <w:rPr>
@@ -6298,58 +7278,84 @@
               <w:cnfStyle w:val="000000000000" w:firstRow="0" w:lastRow="0" w:firstColumn="0" w:lastColumn="0" w:oddVBand="0" w:evenVBand="0" w:oddHBand="0" w:evenHBand="0" w:firstRowFirstColumn="0" w:firstRowLastColumn="0" w:lastRowFirstColumn="0" w:lastRowLastColumn="0"/>
               <w:rPr>
                 <w:sz w:val="18"/>
+              </w:rPr>
+            </w:pPr>
+            <w:r>
+              <w:rPr>
+                <w:sz w:val="18"/>
+              </w:rPr>
+              <w:t>-</w:t>
+            </w:r>
+          </w:p>
+        </w:tc>
+        <w:tc>
+          <w:tcPr>
+            <w:tcW w:w="2339" w:type="dxa"/>
+            <w:vAlign w:val="center"/>
+          </w:tcPr>
+          <w:p>
+            <w:pPr>
+              <w:spacing w:after="0"/>
+              <w:jc w:val="center"/>
+              <w:cnfStyle w:val="000000000000" w:firstRow="0" w:lastRow="0" w:firstColumn="0" w:lastColumn="0" w:oddVBand="0" w:evenVBand="0" w:oddHBand="0" w:evenHBand="0" w:firstRowFirstColumn="0" w:firstRowLastColumn="0" w:lastRowFirstColumn="0" w:lastRowLastColumn="0"/>
+              <w:rPr>
+                <w:sz w:val="18"/>
+              </w:rPr>
+            </w:pPr>
+            <w:r>
+              <w:rPr>
+                <w:sz w:val="18"/>
+              </w:rPr>
+              <w:t>-</w:t>
+            </w:r>
+          </w:p>
+        </w:tc>
+        <w:tc>
+          <w:tcPr>
+            <w:tcW w:w="1967" w:type="dxa"/>
+          </w:tcPr>
+          <w:p>
+            <w:pPr>
+              <w:spacing w:after="0"/>
+              <w:jc w:val="center"/>
+              <w:cnfStyle w:val="000000000000" w:firstRow="0" w:lastRow="0" w:firstColumn="0" w:lastColumn="0" w:oddVBand="0" w:evenVBand="0" w:oddHBand="0" w:evenHBand="0" w:firstRowFirstColumn="0" w:firstRowLastColumn="0" w:lastRowFirstColumn="0" w:lastRowLastColumn="0"/>
+              <w:rPr>
+                <w:sz w:val="18"/>
+              </w:rPr>
+            </w:pPr>
+            <w:r>
+              <w:rPr>
+                <w:sz w:val="18"/>
+              </w:rPr>
+              <w:t>-</w:t>
+            </w:r>
+          </w:p>
+        </w:tc>
+        <w:tc>
+          <w:tcPr>
+            <w:tcW w:w="2606" w:type="dxa"/>
+            <w:vAlign w:val="center"/>
+          </w:tcPr>
+          <w:p>
+            <w:pPr>
+              <w:pStyle w:val="Prrafodelista"/>
+              <w:numPr>
+                <w:ilvl w:val="0"/>
+                <w:numId w:val="13"/>
+              </w:numPr>
+              <w:spacing w:after="0"/>
+              <w:cnfStyle w:val="000000000000" w:firstRow="0" w:lastRow="0" w:firstColumn="0" w:lastColumn="0" w:oddVBand="0" w:evenVBand="0" w:oddHBand="0" w:evenHBand="0" w:firstRowFirstColumn="0" w:firstRowLastColumn="0" w:lastRowFirstColumn="0" w:lastRowLastColumn="0"/>
+              <w:rPr>
+                <w:sz w:val="18"/>
                 <w:lang w:val="es-419"/>
               </w:rPr>
             </w:pPr>
-          </w:p>
-        </w:tc>
-        <w:tc>
-          <w:tcPr>
-            <w:tcW w:w="2339" w:type="dxa"/>
-            <w:vAlign w:val="center"/>
-          </w:tcPr>
-          <w:p>
-            <w:pPr>
-              <w:spacing w:after="0"/>
-              <w:jc w:val="center"/>
-              <w:cnfStyle w:val="000000000000" w:firstRow="0" w:lastRow="0" w:firstColumn="0" w:lastColumn="0" w:oddVBand="0" w:evenVBand="0" w:oddHBand="0" w:evenHBand="0" w:firstRowFirstColumn="0" w:firstRowLastColumn="0" w:lastRowFirstColumn="0" w:lastRowLastColumn="0"/>
-              <w:rPr>
-                <w:sz w:val="18"/>
-                <w:lang w:val="es-419"/>
-              </w:rPr>
-            </w:pPr>
-          </w:p>
-        </w:tc>
-        <w:tc>
-          <w:tcPr>
-            <w:tcW w:w="1967" w:type="dxa"/>
-          </w:tcPr>
-          <w:p>
-            <w:pPr>
-              <w:spacing w:after="0"/>
-              <w:jc w:val="center"/>
-              <w:cnfStyle w:val="000000000000" w:firstRow="0" w:lastRow="0" w:firstColumn="0" w:lastColumn="0" w:oddVBand="0" w:evenVBand="0" w:oddHBand="0" w:evenHBand="0" w:firstRowFirstColumn="0" w:firstRowLastColumn="0" w:lastRowFirstColumn="0" w:lastRowLastColumn="0"/>
-              <w:rPr>
-                <w:sz w:val="18"/>
-              </w:rPr>
-            </w:pPr>
-          </w:p>
-        </w:tc>
-        <w:tc>
-          <w:tcPr>
-            <w:tcW w:w="2606" w:type="dxa"/>
-            <w:vAlign w:val="center"/>
-          </w:tcPr>
-          <w:p>
-            <w:pPr>
-              <w:spacing w:after="0"/>
-              <w:jc w:val="center"/>
-              <w:cnfStyle w:val="000000000000" w:firstRow="0" w:lastRow="0" w:firstColumn="0" w:lastColumn="0" w:oddVBand="0" w:evenVBand="0" w:oddHBand="0" w:evenHBand="0" w:firstRowFirstColumn="0" w:firstRowLastColumn="0" w:lastRowFirstColumn="0" w:lastRowLastColumn="0"/>
-              <w:rPr>
-                <w:sz w:val="18"/>
-                <w:lang w:val="es-419"/>
-              </w:rPr>
-            </w:pPr>
+            <w:r>
+              <w:rPr>
+                <w:sz w:val="18"/>
+              </w:rPr>
+              <w:t>Estadisticas.aspx</w:t>
+            </w:r>
           </w:p>
         </w:tc>
         <w:tc>
@@ -6362,142 +7368,55 @@
               <w:spacing w:after="0" w:line="240" w:lineRule="auto"/>
               <w:cnfStyle w:val="000000000000" w:firstRow="0" w:lastRow="0" w:firstColumn="0" w:lastColumn="0" w:oddVBand="0" w:evenVBand="0" w:oddHBand="0" w:evenHBand="0" w:firstRowFirstColumn="0" w:firstRowLastColumn="0" w:lastRowFirstColumn="0" w:lastRowLastColumn="0"/>
               <w:rPr>
-                <w:color w:val="05E105"/>
-                <w:sz w:val="18"/>
-              </w:rPr>
-            </w:pPr>
-          </w:p>
-        </w:tc>
-      </w:tr>
-      <w:tr>
-        <w:trPr>
-          <w:cnfStyle w:val="000000100000" w:firstRow="0" w:lastRow="0" w:firstColumn="0" w:lastColumn="0" w:oddVBand="0" w:evenVBand="0" w:oddHBand="1" w:evenHBand="0" w:firstRowFirstColumn="0" w:firstRowLastColumn="0" w:lastRowFirstColumn="0" w:lastRowLastColumn="0"/>
-        </w:trPr>
-        <w:tc>
-          <w:tcPr>
-            <w:cnfStyle w:val="001000000000" w:firstRow="0" w:lastRow="0" w:firstColumn="1" w:lastColumn="0" w:oddVBand="0" w:evenVBand="0" w:oddHBand="0" w:evenHBand="0" w:firstRowFirstColumn="0" w:firstRowLastColumn="0" w:lastRowFirstColumn="0" w:lastRowLastColumn="0"/>
-            <w:tcW w:w="549" w:type="dxa"/>
-            <w:vAlign w:val="center"/>
-          </w:tcPr>
-          <w:p>
-            <w:pPr>
-              <w:spacing w:after="0"/>
-              <w:jc w:val="center"/>
-              <w:rPr>
-                <w:b w:val="0"/>
-                <w:sz w:val="18"/>
-                <w:lang w:val="es-419"/>
-              </w:rPr>
-            </w:pPr>
-            <w:r>
-              <w:rPr>
-                <w:b w:val="0"/>
-                <w:sz w:val="18"/>
-                <w:lang w:val="es-419"/>
-              </w:rPr>
-              <w:t>29</w:t>
-            </w:r>
-          </w:p>
-        </w:tc>
-        <w:tc>
-          <w:tcPr>
-            <w:tcW w:w="1827" w:type="dxa"/>
-            <w:vAlign w:val="center"/>
-          </w:tcPr>
-          <w:p>
-            <w:pPr>
-              <w:spacing w:after="0" w:line="240" w:lineRule="auto"/>
-              <w:jc w:val="center"/>
-              <w:cnfStyle w:val="000000100000" w:firstRow="0" w:lastRow="0" w:firstColumn="0" w:lastColumn="0" w:oddVBand="0" w:evenVBand="0" w:oddHBand="1" w:evenHBand="0" w:firstRowFirstColumn="0" w:firstRowLastColumn="0" w:lastRowFirstColumn="0" w:lastRowLastColumn="0"/>
-              <w:rPr>
-                <w:sz w:val="18"/>
-                <w:lang w:val="es-419"/>
-              </w:rPr>
-            </w:pPr>
-            <w:r>
-              <w:rPr>
-                <w:sz w:val="18"/>
-                <w:lang w:val="es-419"/>
-              </w:rPr>
-              <w:t>Administrar entidades básicas</w:t>
-            </w:r>
-          </w:p>
-        </w:tc>
-        <w:tc>
-          <w:tcPr>
-            <w:tcW w:w="2493" w:type="dxa"/>
-            <w:vAlign w:val="center"/>
-          </w:tcPr>
-          <w:p>
-            <w:pPr>
-              <w:spacing w:after="0" w:line="240" w:lineRule="auto"/>
-              <w:jc w:val="center"/>
-              <w:cnfStyle w:val="000000100000" w:firstRow="0" w:lastRow="0" w:firstColumn="0" w:lastColumn="0" w:oddVBand="0" w:evenVBand="0" w:oddHBand="1" w:evenHBand="0" w:firstRowFirstColumn="0" w:firstRowLastColumn="0" w:lastRowFirstColumn="0" w:lastRowLastColumn="0"/>
-              <w:rPr>
-                <w:sz w:val="18"/>
-                <w:lang w:val="es-419"/>
-              </w:rPr>
-            </w:pPr>
-          </w:p>
-        </w:tc>
-        <w:tc>
-          <w:tcPr>
-            <w:tcW w:w="2339" w:type="dxa"/>
-            <w:vAlign w:val="center"/>
-          </w:tcPr>
-          <w:p>
-            <w:pPr>
-              <w:spacing w:after="0"/>
-              <w:jc w:val="center"/>
-              <w:cnfStyle w:val="000000100000" w:firstRow="0" w:lastRow="0" w:firstColumn="0" w:lastColumn="0" w:oddVBand="0" w:evenVBand="0" w:oddHBand="1" w:evenHBand="0" w:firstRowFirstColumn="0" w:firstRowLastColumn="0" w:lastRowFirstColumn="0" w:lastRowLastColumn="0"/>
-              <w:rPr>
-                <w:sz w:val="18"/>
-                <w:lang w:val="es-419"/>
-              </w:rPr>
-            </w:pPr>
-          </w:p>
-        </w:tc>
-        <w:tc>
-          <w:tcPr>
-            <w:tcW w:w="1967" w:type="dxa"/>
-          </w:tcPr>
-          <w:p>
-            <w:pPr>
-              <w:spacing w:after="0"/>
-              <w:jc w:val="center"/>
-              <w:cnfStyle w:val="000000100000" w:firstRow="0" w:lastRow="0" w:firstColumn="0" w:lastColumn="0" w:oddVBand="0" w:evenVBand="0" w:oddHBand="1" w:evenHBand="0" w:firstRowFirstColumn="0" w:firstRowLastColumn="0" w:lastRowFirstColumn="0" w:lastRowLastColumn="0"/>
-              <w:rPr>
-                <w:sz w:val="18"/>
-              </w:rPr>
-            </w:pPr>
-          </w:p>
-        </w:tc>
-        <w:tc>
-          <w:tcPr>
-            <w:tcW w:w="2606" w:type="dxa"/>
-            <w:vAlign w:val="center"/>
-          </w:tcPr>
-          <w:p>
-            <w:pPr>
-              <w:spacing w:after="0"/>
-              <w:jc w:val="center"/>
-              <w:cnfStyle w:val="000000100000" w:firstRow="0" w:lastRow="0" w:firstColumn="0" w:lastColumn="0" w:oddVBand="0" w:evenVBand="0" w:oddHBand="1" w:evenHBand="0" w:firstRowFirstColumn="0" w:firstRowLastColumn="0" w:lastRowFirstColumn="0" w:lastRowLastColumn="0"/>
-              <w:rPr>
-                <w:sz w:val="18"/>
-                <w:lang w:val="es-419"/>
-              </w:rPr>
-            </w:pPr>
-          </w:p>
-        </w:tc>
-        <w:tc>
-          <w:tcPr>
-            <w:tcW w:w="3870" w:type="dxa"/>
-            <w:vAlign w:val="center"/>
-          </w:tcPr>
-          <w:p>
-            <w:pPr>
-              <w:spacing w:after="0" w:line="240" w:lineRule="auto"/>
-              <w:cnfStyle w:val="000000100000" w:firstRow="0" w:lastRow="0" w:firstColumn="0" w:lastColumn="0" w:oddVBand="0" w:evenVBand="0" w:oddHBand="1" w:evenHBand="0" w:firstRowFirstColumn="0" w:firstRowLastColumn="0" w:lastRowFirstColumn="0" w:lastRowLastColumn="0"/>
+                <w:sz w:val="18"/>
+              </w:rPr>
+            </w:pPr>
+            <w:r>
+              <w:rPr>
+                <w:sz w:val="18"/>
+                <w:u w:val="single"/>
+              </w:rPr>
+              <w:t>ModeloDeClases</w:t>
+            </w:r>
+            <w:r>
+              <w:rPr>
+                <w:sz w:val="18"/>
+                <w:u w:val="single"/>
+              </w:rPr>
+              <w:t>:</w:t>
+            </w:r>
+            <w:r>
+              <w:rPr>
+                <w:sz w:val="18"/>
+              </w:rPr>
+              <w:t xml:space="preserve"> </w:t>
+            </w:r>
+          </w:p>
+          <w:p>
+            <w:pPr>
+              <w:pStyle w:val="Prrafodelista"/>
+              <w:numPr>
+                <w:ilvl w:val="0"/>
+                <w:numId w:val="5"/>
+              </w:numPr>
+              <w:spacing w:after="0" w:line="240" w:lineRule="auto"/>
+              <w:cnfStyle w:val="000000000000" w:firstRow="0" w:lastRow="0" w:firstColumn="0" w:lastColumn="0" w:oddVBand="0" w:evenVBand="0" w:oddHBand="0" w:evenHBand="0" w:firstRowFirstColumn="0" w:firstRowLastColumn="0" w:lastRowFirstColumn="0" w:lastRowLastColumn="0"/>
+              <w:rPr>
+                <w:sz w:val="18"/>
+              </w:rPr>
+            </w:pPr>
+            <w:r>
+              <w:rPr>
+                <w:sz w:val="18"/>
+              </w:rPr>
+              <w:t>Gestores</w:t>
+            </w:r>
+          </w:p>
+          <w:p>
+            <w:pPr>
+              <w:pStyle w:val="Prrafodelista"/>
+              <w:spacing w:after="0" w:line="240" w:lineRule="auto"/>
+              <w:cnfStyle w:val="000000000000" w:firstRow="0" w:lastRow="0" w:firstColumn="0" w:lastColumn="0" w:oddVBand="0" w:evenVBand="0" w:oddHBand="0" w:evenHBand="0" w:firstRowFirstColumn="0" w:firstRowLastColumn="0" w:lastRowFirstColumn="0" w:lastRowLastColumn="0"/>
               <w:rPr>
                 <w:color w:val="05E105"/>
                 <w:sz w:val="18"/>
@@ -6581,7 +7500,7 @@
             <w:noProof/>
             <w:lang w:val="es-ES"/>
           </w:rPr>
-          <w:t>5</w:t>
+          <w:t>6</w:t>
         </w:r>
         <w:r>
           <w:fldChar w:fldCharType="end"/>
@@ -6881,6 +7800,119 @@
     </w:lvl>
   </w:abstractNum>
   <w:abstractNum w:abstractNumId="2">
+    <w:nsid w:val="19186512"/>
+    <w:multiLevelType w:val="hybridMultilevel"/>
+    <w:tmpl w:val="A0E2A00C"/>
+    <w:lvl w:ilvl="0" w:tplc="2C0A0001">
+      <w:start w:val="1"/>
+      <w:numFmt w:val="bullet"/>
+      <w:lvlText w:val=""/>
+      <w:lvlJc w:val="left"/>
+      <w:pPr>
+        <w:ind w:left="360" w:hanging="360"/>
+      </w:pPr>
+      <w:rPr>
+        <w:rFonts w:ascii="Symbol" w:hAnsi="Symbol" w:hint="default"/>
+      </w:rPr>
+    </w:lvl>
+    <w:lvl w:ilvl="1" w:tplc="2C0A0003" w:tentative="1">
+      <w:start w:val="1"/>
+      <w:numFmt w:val="bullet"/>
+      <w:lvlText w:val="o"/>
+      <w:lvlJc w:val="left"/>
+      <w:pPr>
+        <w:ind w:left="1080" w:hanging="360"/>
+      </w:pPr>
+      <w:rPr>
+        <w:rFonts w:ascii="Courier New" w:hAnsi="Courier New" w:cs="Courier New" w:hint="default"/>
+      </w:rPr>
+    </w:lvl>
+    <w:lvl w:ilvl="2" w:tplc="2C0A0005" w:tentative="1">
+      <w:start w:val="1"/>
+      <w:numFmt w:val="bullet"/>
+      <w:lvlText w:val=""/>
+      <w:lvlJc w:val="left"/>
+      <w:pPr>
+        <w:ind w:left="1800" w:hanging="360"/>
+      </w:pPr>
+      <w:rPr>
+        <w:rFonts w:ascii="Wingdings" w:hAnsi="Wingdings" w:hint="default"/>
+      </w:rPr>
+    </w:lvl>
+    <w:lvl w:ilvl="3" w:tplc="2C0A0001" w:tentative="1">
+      <w:start w:val="1"/>
+      <w:numFmt w:val="bullet"/>
+      <w:lvlText w:val=""/>
+      <w:lvlJc w:val="left"/>
+      <w:pPr>
+        <w:ind w:left="2520" w:hanging="360"/>
+      </w:pPr>
+      <w:rPr>
+        <w:rFonts w:ascii="Symbol" w:hAnsi="Symbol" w:hint="default"/>
+      </w:rPr>
+    </w:lvl>
+    <w:lvl w:ilvl="4" w:tplc="2C0A0003" w:tentative="1">
+      <w:start w:val="1"/>
+      <w:numFmt w:val="bullet"/>
+      <w:lvlText w:val="o"/>
+      <w:lvlJc w:val="left"/>
+      <w:pPr>
+        <w:ind w:left="3240" w:hanging="360"/>
+      </w:pPr>
+      <w:rPr>
+        <w:rFonts w:ascii="Courier New" w:hAnsi="Courier New" w:cs="Courier New" w:hint="default"/>
+      </w:rPr>
+    </w:lvl>
+    <w:lvl w:ilvl="5" w:tplc="2C0A0005" w:tentative="1">
+      <w:start w:val="1"/>
+      <w:numFmt w:val="bullet"/>
+      <w:lvlText w:val=""/>
+      <w:lvlJc w:val="left"/>
+      <w:pPr>
+        <w:ind w:left="3960" w:hanging="360"/>
+      </w:pPr>
+      <w:rPr>
+        <w:rFonts w:ascii="Wingdings" w:hAnsi="Wingdings" w:hint="default"/>
+      </w:rPr>
+    </w:lvl>
+    <w:lvl w:ilvl="6" w:tplc="2C0A0001" w:tentative="1">
+      <w:start w:val="1"/>
+      <w:numFmt w:val="bullet"/>
+      <w:lvlText w:val=""/>
+      <w:lvlJc w:val="left"/>
+      <w:pPr>
+        <w:ind w:left="4680" w:hanging="360"/>
+      </w:pPr>
+      <w:rPr>
+        <w:rFonts w:ascii="Symbol" w:hAnsi="Symbol" w:hint="default"/>
+      </w:rPr>
+    </w:lvl>
+    <w:lvl w:ilvl="7" w:tplc="2C0A0003" w:tentative="1">
+      <w:start w:val="1"/>
+      <w:numFmt w:val="bullet"/>
+      <w:lvlText w:val="o"/>
+      <w:lvlJc w:val="left"/>
+      <w:pPr>
+        <w:ind w:left="5400" w:hanging="360"/>
+      </w:pPr>
+      <w:rPr>
+        <w:rFonts w:ascii="Courier New" w:hAnsi="Courier New" w:cs="Courier New" w:hint="default"/>
+      </w:rPr>
+    </w:lvl>
+    <w:lvl w:ilvl="8" w:tplc="2C0A0005" w:tentative="1">
+      <w:start w:val="1"/>
+      <w:numFmt w:val="bullet"/>
+      <w:lvlText w:val=""/>
+      <w:lvlJc w:val="left"/>
+      <w:pPr>
+        <w:ind w:left="6120" w:hanging="360"/>
+      </w:pPr>
+      <w:rPr>
+        <w:rFonts w:ascii="Wingdings" w:hAnsi="Wingdings" w:hint="default"/>
+      </w:rPr>
+    </w:lvl>
+  </w:abstractNum>
+  <w:abstractNum w:abstractNumId="3">
     <w:nsid w:val="1E1E2B40"/>
     <w:multiLevelType w:val="hybridMultilevel"/>
     <w:tmpl w:val="E6C6F8FE"/>
@@ -6993,7 +8025,7 @@
       </w:rPr>
     </w:lvl>
   </w:abstractNum>
-  <w:abstractNum w:abstractNumId="3">
+  <w:abstractNum w:abstractNumId="4">
     <w:nsid w:val="2A3864CE"/>
     <w:multiLevelType w:val="hybridMultilevel"/>
     <w:tmpl w:val="1AC0B0B2"/>
@@ -7106,7 +8138,7 @@
       </w:rPr>
     </w:lvl>
   </w:abstractNum>
-  <w:abstractNum w:abstractNumId="4">
+  <w:abstractNum w:abstractNumId="5">
     <w:nsid w:val="2B675A14"/>
     <w:multiLevelType w:val="hybridMultilevel"/>
     <w:tmpl w:val="D4A68220"/>
@@ -7219,7 +8251,7 @@
       </w:rPr>
     </w:lvl>
   </w:abstractNum>
-  <w:abstractNum w:abstractNumId="5">
+  <w:abstractNum w:abstractNumId="6">
     <w:nsid w:val="52E844D3"/>
     <w:multiLevelType w:val="hybridMultilevel"/>
     <w:tmpl w:val="478415D4"/>
@@ -7332,7 +8364,7 @@
       </w:rPr>
     </w:lvl>
   </w:abstractNum>
-  <w:abstractNum w:abstractNumId="6">
+  <w:abstractNum w:abstractNumId="7">
     <w:nsid w:val="5B9532DB"/>
     <w:multiLevelType w:val="hybridMultilevel"/>
     <w:tmpl w:val="54A6C4E6"/>
@@ -7445,7 +8477,7 @@
       </w:rPr>
     </w:lvl>
   </w:abstractNum>
-  <w:abstractNum w:abstractNumId="7">
+  <w:abstractNum w:abstractNumId="8">
     <w:nsid w:val="5CE800AB"/>
     <w:multiLevelType w:val="hybridMultilevel"/>
     <w:tmpl w:val="AF0256E4"/>
@@ -7558,7 +8590,7 @@
       </w:rPr>
     </w:lvl>
   </w:abstractNum>
-  <w:abstractNum w:abstractNumId="8">
+  <w:abstractNum w:abstractNumId="9">
     <w:nsid w:val="61762F8E"/>
     <w:multiLevelType w:val="hybridMultilevel"/>
     <w:tmpl w:val="E364F5CA"/>
@@ -7671,7 +8703,7 @@
       </w:rPr>
     </w:lvl>
   </w:abstractNum>
-  <w:abstractNum w:abstractNumId="9">
+  <w:abstractNum w:abstractNumId="10">
     <w:nsid w:val="6CE55434"/>
     <w:multiLevelType w:val="hybridMultilevel"/>
     <w:tmpl w:val="33EAE912"/>
@@ -7784,7 +8816,120 @@
       </w:rPr>
     </w:lvl>
   </w:abstractNum>
-  <w:abstractNum w:abstractNumId="10">
+  <w:abstractNum w:abstractNumId="11">
+    <w:nsid w:val="6E297B04"/>
+    <w:multiLevelType w:val="hybridMultilevel"/>
+    <w:tmpl w:val="18DE56FE"/>
+    <w:lvl w:ilvl="0" w:tplc="2C0A0001">
+      <w:start w:val="1"/>
+      <w:numFmt w:val="bullet"/>
+      <w:lvlText w:val=""/>
+      <w:lvlJc w:val="left"/>
+      <w:pPr>
+        <w:ind w:left="360" w:hanging="360"/>
+      </w:pPr>
+      <w:rPr>
+        <w:rFonts w:ascii="Symbol" w:hAnsi="Symbol" w:hint="default"/>
+      </w:rPr>
+    </w:lvl>
+    <w:lvl w:ilvl="1" w:tplc="2C0A0003" w:tentative="1">
+      <w:start w:val="1"/>
+      <w:numFmt w:val="bullet"/>
+      <w:lvlText w:val="o"/>
+      <w:lvlJc w:val="left"/>
+      <w:pPr>
+        <w:ind w:left="1080" w:hanging="360"/>
+      </w:pPr>
+      <w:rPr>
+        <w:rFonts w:ascii="Courier New" w:hAnsi="Courier New" w:cs="Courier New" w:hint="default"/>
+      </w:rPr>
+    </w:lvl>
+    <w:lvl w:ilvl="2" w:tplc="2C0A0005" w:tentative="1">
+      <w:start w:val="1"/>
+      <w:numFmt w:val="bullet"/>
+      <w:lvlText w:val=""/>
+      <w:lvlJc w:val="left"/>
+      <w:pPr>
+        <w:ind w:left="1800" w:hanging="360"/>
+      </w:pPr>
+      <w:rPr>
+        <w:rFonts w:ascii="Wingdings" w:hAnsi="Wingdings" w:hint="default"/>
+      </w:rPr>
+    </w:lvl>
+    <w:lvl w:ilvl="3" w:tplc="2C0A0001" w:tentative="1">
+      <w:start w:val="1"/>
+      <w:numFmt w:val="bullet"/>
+      <w:lvlText w:val=""/>
+      <w:lvlJc w:val="left"/>
+      <w:pPr>
+        <w:ind w:left="2520" w:hanging="360"/>
+      </w:pPr>
+      <w:rPr>
+        <w:rFonts w:ascii="Symbol" w:hAnsi="Symbol" w:hint="default"/>
+      </w:rPr>
+    </w:lvl>
+    <w:lvl w:ilvl="4" w:tplc="2C0A0003" w:tentative="1">
+      <w:start w:val="1"/>
+      <w:numFmt w:val="bullet"/>
+      <w:lvlText w:val="o"/>
+      <w:lvlJc w:val="left"/>
+      <w:pPr>
+        <w:ind w:left="3240" w:hanging="360"/>
+      </w:pPr>
+      <w:rPr>
+        <w:rFonts w:ascii="Courier New" w:hAnsi="Courier New" w:cs="Courier New" w:hint="default"/>
+      </w:rPr>
+    </w:lvl>
+    <w:lvl w:ilvl="5" w:tplc="2C0A0005" w:tentative="1">
+      <w:start w:val="1"/>
+      <w:numFmt w:val="bullet"/>
+      <w:lvlText w:val=""/>
+      <w:lvlJc w:val="left"/>
+      <w:pPr>
+        <w:ind w:left="3960" w:hanging="360"/>
+      </w:pPr>
+      <w:rPr>
+        <w:rFonts w:ascii="Wingdings" w:hAnsi="Wingdings" w:hint="default"/>
+      </w:rPr>
+    </w:lvl>
+    <w:lvl w:ilvl="6" w:tplc="2C0A0001" w:tentative="1">
+      <w:start w:val="1"/>
+      <w:numFmt w:val="bullet"/>
+      <w:lvlText w:val=""/>
+      <w:lvlJc w:val="left"/>
+      <w:pPr>
+        <w:ind w:left="4680" w:hanging="360"/>
+      </w:pPr>
+      <w:rPr>
+        <w:rFonts w:ascii="Symbol" w:hAnsi="Symbol" w:hint="default"/>
+      </w:rPr>
+    </w:lvl>
+    <w:lvl w:ilvl="7" w:tplc="2C0A0003" w:tentative="1">
+      <w:start w:val="1"/>
+      <w:numFmt w:val="bullet"/>
+      <w:lvlText w:val="o"/>
+      <w:lvlJc w:val="left"/>
+      <w:pPr>
+        <w:ind w:left="5400" w:hanging="360"/>
+      </w:pPr>
+      <w:rPr>
+        <w:rFonts w:ascii="Courier New" w:hAnsi="Courier New" w:cs="Courier New" w:hint="default"/>
+      </w:rPr>
+    </w:lvl>
+    <w:lvl w:ilvl="8" w:tplc="2C0A0005" w:tentative="1">
+      <w:start w:val="1"/>
+      <w:numFmt w:val="bullet"/>
+      <w:lvlText w:val=""/>
+      <w:lvlJc w:val="left"/>
+      <w:pPr>
+        <w:ind w:left="6120" w:hanging="360"/>
+      </w:pPr>
+      <w:rPr>
+        <w:rFonts w:ascii="Wingdings" w:hAnsi="Wingdings" w:hint="default"/>
+      </w:rPr>
+    </w:lvl>
+  </w:abstractNum>
+  <w:abstractNum w:abstractNumId="12">
     <w:nsid w:val="70053774"/>
     <w:multiLevelType w:val="hybridMultilevel"/>
     <w:tmpl w:val="9D10E9E8"/>
@@ -7897,7 +9042,7 @@
       </w:rPr>
     </w:lvl>
   </w:abstractNum>
-  <w:abstractNum w:abstractNumId="11">
+  <w:abstractNum w:abstractNumId="13">
     <w:nsid w:val="7C2A1CB8"/>
     <w:multiLevelType w:val="hybridMultilevel"/>
     <w:tmpl w:val="0BFE6CFA"/>
@@ -8014,37 +9159,43 @@
     <w:abstractNumId w:val="0"/>
   </w:num>
   <w:num w:numId="2">
+    <w:abstractNumId w:val="8"/>
+  </w:num>
+  <w:num w:numId="3">
+    <w:abstractNumId w:val="4"/>
+  </w:num>
+  <w:num w:numId="4">
+    <w:abstractNumId w:val="12"/>
+  </w:num>
+  <w:num w:numId="5">
     <w:abstractNumId w:val="7"/>
   </w:num>
-  <w:num w:numId="3">
-    <w:abstractNumId w:val="3"/>
-  </w:num>
-  <w:num w:numId="4">
-    <w:abstractNumId w:val="10"/>
-  </w:num>
-  <w:num w:numId="5">
-    <w:abstractNumId w:val="6"/>
-  </w:num>
   <w:num w:numId="6">
-    <w:abstractNumId w:val="11"/>
+    <w:abstractNumId w:val="13"/>
   </w:num>
   <w:num w:numId="7">
-    <w:abstractNumId w:val="8"/>
+    <w:abstractNumId w:val="9"/>
   </w:num>
   <w:num w:numId="8">
     <w:abstractNumId w:val="1"/>
   </w:num>
   <w:num w:numId="9">
-    <w:abstractNumId w:val="9"/>
+    <w:abstractNumId w:val="10"/>
   </w:num>
   <w:num w:numId="10">
-    <w:abstractNumId w:val="4"/>
+    <w:abstractNumId w:val="5"/>
   </w:num>
   <w:num w:numId="11">
-    <w:abstractNumId w:val="5"/>
+    <w:abstractNumId w:val="6"/>
   </w:num>
   <w:num w:numId="12">
+    <w:abstractNumId w:val="3"/>
+  </w:num>
+  <w:num w:numId="13">
     <w:abstractNumId w:val="2"/>
+  </w:num>
+  <w:num w:numId="14">
+    <w:abstractNumId w:val="11"/>
   </w:num>
 </w:numbering>
 </file>
@@ -10251,9 +11402,9 @@
   </w:compat>
   <w:rsids>
     <w:rsidRoot w:val="0048518C"/>
+    <w:rsid w:val="002C5342"/>
     <w:rsid w:val="003A7CF7"/>
     <w:rsid w:val="0048518C"/>
-    <w:rsid w:val="00CA3CF7"/>
   </w:rsids>
   <m:mathPr>
     <m:mathFont m:val="Cambria Math"/>
@@ -11011,7 +12162,7 @@
 </file>
 
 <file path=customXml/itemProps2.xml><?xml version="1.0" encoding="utf-8"?>
-<ds:datastoreItem xmlns:ds="http://schemas.openxmlformats.org/officeDocument/2006/customXml" ds:itemID="{F32A742B-D3A8-4B54-A2CC-E716D187C660}">
+<ds:datastoreItem xmlns:ds="http://schemas.openxmlformats.org/officeDocument/2006/customXml" ds:itemID="{A3A1E298-AD50-4E2F-80A8-E83F75FF325D}">
   <ds:schemaRefs>
     <ds:schemaRef ds:uri="http://schemas.openxmlformats.org/officeDocument/2006/bibliography"/>
   </ds:schemaRefs>

</xml_diff>